<commit_message>
Update documentation to reflect current WriteTimeSeriesToDataStore functionality.
git-svn-id: file:///cygdrive/C/owf-svnrepos/TSTool-doc/java_142/trunk@767 b0d9ccf4-524f-41ac-9d14-10e14e6031ba
</commit_message>
<xml_diff>
--- a/doc/UserManual/Word/60_Command_WriteTimeSeriesToDataStore.docx
+++ b/doc/UserManual/Word/60_Command_WriteTimeSeriesToDataStore.docx
@@ -1,6 +1,6 @@
 
 <file path=word/document.xml><?xml version="1.0" encoding="utf-8"?>
-<w:document xmlns:wpc="http://schemas.microsoft.com/office/word/2010/wordprocessingCanvas" xmlns:mc="http://schemas.openxmlformats.org/markup-compatibility/2006" xmlns:o="urn:schemas-microsoft-com:office:office" xmlns:r="http://schemas.openxmlformats.org/officeDocument/2006/relationships" xmlns:m="http://schemas.openxmlformats.org/officeDocument/2006/math" xmlns:v="urn:schemas-microsoft-com:vml" xmlns:wp14="http://schemas.microsoft.com/office/word/2010/wordprocessingDrawing" xmlns:wp="http://schemas.openxmlformats.org/drawingml/2006/wordprocessingDrawing" xmlns:w10="urn:schemas-microsoft-com:office:word" xmlns:w="http://schemas.openxmlformats.org/wordprocessingml/2006/main" xmlns:w14="http://schemas.microsoft.com/office/word/2010/wordml" xmlns:w15="http://schemas.microsoft.com/office/word/2012/wordml" xmlns:wpg="http://schemas.microsoft.com/office/word/2010/wordprocessingGroup" xmlns:wpi="http://schemas.microsoft.com/office/word/2010/wordprocessingInk" xmlns:wne="http://schemas.microsoft.com/office/word/2006/wordml" xmlns:wps="http://schemas.microsoft.com/office/word/2010/wordprocessingShape" mc:Ignorable="w14 w15 wp14">
+<w:document xmlns:ve="http://schemas.openxmlformats.org/markup-compatibility/2006" xmlns:o="urn:schemas-microsoft-com:office:office" xmlns:r="http://schemas.openxmlformats.org/officeDocument/2006/relationships" xmlns:m="http://schemas.openxmlformats.org/officeDocument/2006/math" xmlns:v="urn:schemas-microsoft-com:vml" xmlns:wp="http://schemas.openxmlformats.org/drawingml/2006/wordprocessingDrawing" xmlns:w10="urn:schemas-microsoft-com:office:word" xmlns:w="http://schemas.openxmlformats.org/wordprocessingml/2006/main" xmlns:wne="http://schemas.microsoft.com/office/word/2006/wordml">
   <w:background w:color="FFFFFF"/>
   <w:body>
     <w:p>
@@ -11,7 +11,12 @@
         <w:t xml:space="preserve">Command Reference: </w:t>
       </w:r>
       <w:r>
-        <w:t xml:space="preserve"> W</w:t>
+        <w:t xml:space="preserve"> </w:t>
+      </w:r>
+      <w:proofErr w:type="spellStart"/>
+      <w:proofErr w:type="gramStart"/>
+      <w:r>
+        <w:t>W</w:t>
       </w:r>
       <w:r>
         <w:t>rite</w:t>
@@ -19,9 +24,11 @@
       <w:r>
         <w:t>TimeSeriesToDataStore</w:t>
       </w:r>
+      <w:proofErr w:type="spellEnd"/>
       <w:r>
         <w:t>()</w:t>
       </w:r>
+      <w:proofErr w:type="gramEnd"/>
     </w:p>
     <w:p>
       <w:pPr>
@@ -43,8 +50,13 @@
         <w:t xml:space="preserve">eries to a </w:t>
       </w:r>
       <w:r>
-        <w:t>database datastore</w:t>
-      </w:r>
+        <w:t xml:space="preserve">database </w:t>
+      </w:r>
+      <w:proofErr w:type="spellStart"/>
+      <w:r>
+        <w:t>datastore</w:t>
+      </w:r>
+      <w:proofErr w:type="spellEnd"/>
     </w:p>
     <w:p>
       <w:pPr>
@@ -66,15 +78,15 @@
         <w:t>2</w:t>
       </w:r>
       <w:r>
+        <w:t>1</w:t>
+      </w:r>
+      <w:r>
+        <w:t>.0</w:t>
+      </w:r>
+      <w:r>
         <w:t>0</w:t>
       </w:r>
       <w:r>
-        <w:t>.0</w:t>
-      </w:r>
-      <w:r>
-        <w:t>0</w:t>
-      </w:r>
-      <w:r>
         <w:t>, 20</w:t>
       </w:r>
       <w:r>
@@ -93,7 +105,10 @@
         <w:t>-</w:t>
       </w:r>
       <w:r>
-        <w:t>08</w:t>
+        <w:t>2</w:t>
+      </w:r>
+      <w:r>
+        <w:t>8</w:t>
       </w:r>
     </w:p>
     <w:p>
@@ -113,6 +128,8 @@
       <w:r>
         <w:t xml:space="preserve">The </w:t>
       </w:r>
+      <w:proofErr w:type="spellStart"/>
+      <w:proofErr w:type="gramStart"/>
       <w:r>
         <w:rPr>
           <w:rStyle w:val="RTiSWDocLiteralText"/>
@@ -143,11 +160,19 @@
         </w:rPr>
         <w:t>aStore</w:t>
       </w:r>
+      <w:proofErr w:type="spellEnd"/>
       <w:r>
         <w:rPr>
           <w:rStyle w:val="RTiSWDocLiteralText"/>
         </w:rPr>
-        <w:t>()</w:t>
+        <w:t>(</w:t>
+      </w:r>
+      <w:proofErr w:type="gramEnd"/>
+      <w:r>
+        <w:rPr>
+          <w:rStyle w:val="RTiSWDocLiteralText"/>
+        </w:rPr>
+        <w:t>)</w:t>
       </w:r>
       <w:r>
         <w:t xml:space="preserve"> command write</w:t>
@@ -159,13 +184,21 @@
         <w:t xml:space="preserve"> time series to the specified </w:t>
       </w:r>
       <w:r>
-        <w:t>database datastore</w:t>
-      </w:r>
+        <w:t xml:space="preserve">database </w:t>
+      </w:r>
+      <w:proofErr w:type="spellStart"/>
+      <w:r>
+        <w:t>datastore</w:t>
+      </w:r>
+      <w:proofErr w:type="spellEnd"/>
       <w:r>
         <w:t xml:space="preserve">.  </w:t>
       </w:r>
       <w:r>
-        <w:t>The datastore database design can be generic.  However, this command can only write to databases that have a supported design structure, as explained below</w:t>
+        <w:t>T</w:t>
+      </w:r>
+      <w:r>
+        <w:t>his command can only write to databases that have a supported design structure</w:t>
       </w:r>
       <w:r>
         <w:t>.</w:t>
@@ -174,7 +207,15 @@
         <w:t xml:space="preserve">  </w:t>
       </w:r>
       <w:r>
-        <w:t>Currently this command is only available for generic datastores (see the</w:t>
+        <w:t xml:space="preserve">Currently this command is only available for generic </w:t>
+      </w:r>
+      <w:proofErr w:type="spellStart"/>
+      <w:r>
+        <w:t>datastores</w:t>
+      </w:r>
+      <w:proofErr w:type="spellEnd"/>
+      <w:r>
+        <w:t xml:space="preserve"> (see the</w:t>
       </w:r>
       <w:r>
         <w:t xml:space="preserve"> </w:t>
@@ -183,7 +224,14 @@
         <w:rPr>
           <w:rStyle w:val="RTiSWDocSectionReference"/>
         </w:rPr>
-        <w:t>Generic Database Datas</w:t>
+        <w:t xml:space="preserve">Generic Database </w:t>
+      </w:r>
+      <w:proofErr w:type="spellStart"/>
+      <w:r>
+        <w:rPr>
+          <w:rStyle w:val="RTiSWDocSectionReference"/>
+        </w:rPr>
+        <w:t>Datas</w:t>
       </w:r>
       <w:r>
         <w:rPr>
@@ -191,108 +239,51 @@
         </w:rPr>
         <w:t>tore</w:t>
       </w:r>
-      <w:r>
-        <w:t xml:space="preserve"> appendix).  This command cannot be used with web service datastores and use with Excel datastores has not been tested. This command is useful in particular for bulk data loading such as for database initialization and when tight integration with TSTool is not required or has not been implemented</w:t>
+      <w:proofErr w:type="spellEnd"/>
+      <w:r>
+        <w:t xml:space="preserve"> appendix</w:t>
+      </w:r>
+      <w:r>
+        <w:t xml:space="preserve"> for information about supported database designs and </w:t>
+      </w:r>
+      <w:proofErr w:type="spellStart"/>
+      <w:r>
+        <w:t>datastore</w:t>
+      </w:r>
+      <w:proofErr w:type="spellEnd"/>
+      <w:r>
+        <w:t xml:space="preserve"> configuration properties</w:t>
+      </w:r>
+      <w:r>
+        <w:t xml:space="preserve">).  This command cannot be used with web service </w:t>
+      </w:r>
+      <w:proofErr w:type="spellStart"/>
+      <w:r>
+        <w:t>datastores</w:t>
+      </w:r>
+      <w:proofErr w:type="spellEnd"/>
+      <w:r>
+        <w:t xml:space="preserve"> and use with Excel </w:t>
+      </w:r>
+      <w:proofErr w:type="spellStart"/>
+      <w:r>
+        <w:t>datastores</w:t>
+      </w:r>
+      <w:proofErr w:type="spellEnd"/>
+      <w:r>
+        <w:t xml:space="preserve"> has not been tested. This command is useful in particular for bulk data loading such as for database initialization and when tight integration with </w:t>
+      </w:r>
+      <w:proofErr w:type="spellStart"/>
+      <w:r>
+        <w:t>TSTool</w:t>
+      </w:r>
+      <w:proofErr w:type="spellEnd"/>
+      <w:r>
+        <w:t xml:space="preserve"> is not required or has not been implemented</w:t>
       </w:r>
       <w:r>
         <w:t>.</w:t>
       </w:r>
-    </w:p>
-    <w:p>
-      <w:pPr>
-        <w:numPr>
-          <w:ilvl w:val="12"/>
-          <w:numId w:val="0"/>
-        </w:numPr>
-      </w:pPr>
-    </w:p>
-    <w:p>
-      <w:pPr>
-        <w:numPr>
-          <w:ilvl w:val="12"/>
-          <w:numId w:val="0"/>
-        </w:numPr>
-      </w:pPr>
-      <w:r>
-        <w:t>Currently, this command assumes that the database design is someone time series centric and can be mapped to TSTool time series identifiers (Location.DataSource.DataType.Interval) and provide other time series properties (data units, other properties associated with the time series or associated location), with core tables as follows:</w:t>
-      </w:r>
-    </w:p>
-    <w:p>
-      <w:pPr>
-        <w:numPr>
-          <w:ilvl w:val="12"/>
-          <w:numId w:val="0"/>
-        </w:numPr>
-      </w:pPr>
-    </w:p>
-    <w:p>
-      <w:pPr>
-        <w:pStyle w:val="ListParagraph"/>
-        <w:numPr>
-          <w:ilvl w:val="0"/>
-          <w:numId w:val="13"/>
-        </w:numPr>
-      </w:pPr>
-      <w:r>
-        <w:t>Definitions, such as data types, data units, data source (providers)</w:t>
-      </w:r>
-    </w:p>
-    <w:p>
-      <w:pPr>
-        <w:pStyle w:val="ListParagraph"/>
-        <w:numPr>
-          <w:ilvl w:val="0"/>
-          <w:numId w:val="13"/>
-        </w:numPr>
-      </w:pPr>
-      <w:r>
-        <w:t>Locations</w:t>
-      </w:r>
-    </w:p>
-    <w:p>
-      <w:pPr>
-        <w:pStyle w:val="ListParagraph"/>
-        <w:numPr>
-          <w:ilvl w:val="0"/>
-          <w:numId w:val="13"/>
-        </w:numPr>
-      </w:pPr>
-      <w:r>
-        <w:t>Time series metadata (relationships to the above)</w:t>
-      </w:r>
-    </w:p>
-    <w:p>
-      <w:pPr>
-        <w:pStyle w:val="ListParagraph"/>
-        <w:numPr>
-          <w:ilvl w:val="0"/>
-          <w:numId w:val="13"/>
-        </w:numPr>
-      </w:pPr>
-      <w:r>
-        <w:t>Time series data records (associated with a time series metadata record)</w:t>
-      </w:r>
-    </w:p>
-    <w:p>
-      <w:pPr>
-        <w:numPr>
-          <w:ilvl w:val="12"/>
-          <w:numId w:val="0"/>
-        </w:numPr>
-      </w:pPr>
-    </w:p>
-    <w:p>
-      <w:pPr>
-        <w:numPr>
-          <w:ilvl w:val="12"/>
-          <w:numId w:val="0"/>
-        </w:numPr>
-      </w:pPr>
-      <w:r>
-        <w:t>Relationships between the above tables are handled by mapping time series properties to database tables and columns.</w:t>
-      </w:r>
-      <w:bookmarkStart w:id="0" w:name="_GoBack"/>
-      <w:bookmarkEnd w:id="0"/>
     </w:p>
     <w:p>
       <w:pPr>
@@ -335,9 +326,9 @@
         </w:rPr>
         <w:drawing>
           <wp:inline distT="0" distB="0" distL="0" distR="0">
-            <wp:extent cx="5943600" cy="3284220"/>
-            <wp:effectExtent l="0" t="0" r="0" b="0"/>
-            <wp:docPr id="2" name="Picture 2"/>
+            <wp:extent cx="5943600" cy="4429125"/>
+            <wp:effectExtent l="19050" t="0" r="0" b="0"/>
+            <wp:docPr id="3" name="Picture 2" descr="command_WriteTimeSeriesToDataStore.png"/>
             <wp:cNvGraphicFramePr>
               <a:graphicFrameLocks xmlns:a="http://schemas.openxmlformats.org/drawingml/2006/main" noChangeAspect="1"/>
             </wp:cNvGraphicFramePr>
@@ -345,17 +336,11 @@
               <a:graphicData uri="http://schemas.openxmlformats.org/drawingml/2006/picture">
                 <pic:pic xmlns:pic="http://schemas.openxmlformats.org/drawingml/2006/picture">
                   <pic:nvPicPr>
-                    <pic:cNvPr id="2" name="command_WriteTimeSeriesToDataStore.png"/>
+                    <pic:cNvPr id="0" name="command_WriteTimeSeriesToDataStore.png"/>
                     <pic:cNvPicPr/>
                   </pic:nvPicPr>
                   <pic:blipFill>
-                    <a:blip r:embed="rId7">
-                      <a:extLst>
-                        <a:ext uri="{28A0092B-C50C-407E-A947-70E740481C1C}">
-                          <a14:useLocalDpi xmlns:a14="http://schemas.microsoft.com/office/drawing/2010/main" val="0"/>
-                        </a:ext>
-                      </a:extLst>
-                    </a:blip>
+                    <a:blip r:embed="rId7" cstate="print"/>
                     <a:stretch>
                       <a:fillRect/>
                     </a:stretch>
@@ -363,7 +348,7 @@
                   <pic:spPr>
                     <a:xfrm>
                       <a:off x="0" y="0"/>
-                      <a:ext cx="5943600" cy="3284220"/>
+                      <a:ext cx="5943600" cy="4429125"/>
                     </a:xfrm>
                     <a:prstGeom prst="rect">
                       <a:avLst/>
@@ -380,6 +365,7 @@
       <w:pPr>
         <w:pStyle w:val="RTiSWDocNote"/>
       </w:pPr>
+      <w:proofErr w:type="spellStart"/>
       <w:r>
         <w:t>W</w:t>
       </w:r>
@@ -389,13 +375,15 @@
       <w:r>
         <w:t>TimeSeriesToDataStore</w:t>
       </w:r>
+      <w:proofErr w:type="spellEnd"/>
     </w:p>
     <w:p>
       <w:pPr>
         <w:pStyle w:val="RTiSWDocFigureTableTitle"/>
       </w:pPr>
-      <w:r>
-        <w:lastRenderedPageBreak/>
+      <w:proofErr w:type="spellStart"/>
+      <w:proofErr w:type="gramStart"/>
+      <w:r>
         <w:t>W</w:t>
       </w:r>
       <w:r>
@@ -404,8 +392,13 @@
       <w:r>
         <w:t>TimeSeriesToDataStore</w:t>
       </w:r>
-      <w:r>
-        <w:t>() Command Editor</w:t>
+      <w:proofErr w:type="spellEnd"/>
+      <w:r>
+        <w:t>(</w:t>
+      </w:r>
+      <w:proofErr w:type="gramEnd"/>
+      <w:r>
+        <w:t>) Command Editor</w:t>
       </w:r>
     </w:p>
     <w:p>
@@ -415,7 +408,7 @@
           <w:numId w:val="0"/>
         </w:numPr>
       </w:pPr>
-      <w:bookmarkStart w:id="1" w:name="replaceValue"/>
+      <w:bookmarkStart w:id="0" w:name="replaceValue"/>
     </w:p>
     <w:p>
       <w:r>
@@ -430,6 +423,8 @@
           <w:rStyle w:val="RTiSWDocLiteralText"/>
         </w:rPr>
       </w:pPr>
+      <w:proofErr w:type="spellStart"/>
+      <w:proofErr w:type="gramStart"/>
       <w:r>
         <w:rPr>
           <w:rStyle w:val="RTiSWDocLiteralText"/>
@@ -448,12 +443,14 @@
         </w:rPr>
         <w:t>TimeSeriesToDataStore</w:t>
       </w:r>
+      <w:proofErr w:type="spellEnd"/>
       <w:r>
         <w:rPr>
           <w:rStyle w:val="RTiSWDocLiteralText"/>
         </w:rPr>
         <w:t>(</w:t>
       </w:r>
+      <w:proofErr w:type="gramEnd"/>
       <w:r>
         <w:rPr>
           <w:rStyle w:val="RTiSWDocLiteralText"/>
@@ -497,6 +494,7 @@
         <w:pStyle w:val="RTiSWDocFigureTableTitle"/>
       </w:pPr>
       <w:r>
+        <w:lastRenderedPageBreak/>
         <w:t>Command Parameters</w:t>
       </w:r>
     </w:p>
@@ -513,27 +511,21 @@
           <w:insideH w:val="single" w:sz="4" w:space="0" w:color="auto"/>
           <w:insideV w:val="single" w:sz="4" w:space="0" w:color="auto"/>
         </w:tblBorders>
-        <w:tblLook w:val="0000" w:firstRow="0" w:lastRow="0" w:firstColumn="0" w:lastColumn="0" w:noHBand="0" w:noVBand="0"/>
+        <w:tblLook w:val="0000"/>
       </w:tblPr>
       <w:tblGrid>
-        <w:gridCol w:w="1822"/>
-        <w:gridCol w:w="4912"/>
-        <w:gridCol w:w="2616"/>
+        <w:gridCol w:w="2593"/>
+        <w:gridCol w:w="4638"/>
+        <w:gridCol w:w="2345"/>
       </w:tblGrid>
       <w:tr>
-        <w:tblPrEx>
-          <w:tblCellMar>
-            <w:top w:w="0" w:type="dxa"/>
-            <w:bottom w:w="0" w:type="dxa"/>
-          </w:tblCellMar>
-        </w:tblPrEx>
         <w:trPr>
           <w:tblHeader/>
           <w:jc w:val="center"/>
         </w:trPr>
         <w:tc>
           <w:tcPr>
-            <w:tcW w:w="1822" w:type="dxa"/>
+            <w:tcW w:w="2593" w:type="dxa"/>
             <w:shd w:val="clear" w:color="auto" w:fill="C0C0C0"/>
           </w:tcPr>
           <w:p>
@@ -547,7 +539,7 @@
         </w:tc>
         <w:tc>
           <w:tcPr>
-            <w:tcW w:w="4912" w:type="dxa"/>
+            <w:tcW w:w="4638" w:type="dxa"/>
             <w:shd w:val="clear" w:color="auto" w:fill="C0C0C0"/>
           </w:tcPr>
           <w:p>
@@ -561,7 +553,7 @@
         </w:tc>
         <w:tc>
           <w:tcPr>
-            <w:tcW w:w="2616" w:type="dxa"/>
+            <w:tcW w:w="2345" w:type="dxa"/>
             <w:shd w:val="clear" w:color="auto" w:fill="C0C0C0"/>
           </w:tcPr>
           <w:p>
@@ -575,18 +567,12 @@
         </w:tc>
       </w:tr>
       <w:tr>
-        <w:tblPrEx>
-          <w:tblCellMar>
-            <w:top w:w="0" w:type="dxa"/>
-            <w:bottom w:w="0" w:type="dxa"/>
-          </w:tblCellMar>
-        </w:tblPrEx>
         <w:trPr>
           <w:jc w:val="center"/>
         </w:trPr>
         <w:tc>
           <w:tcPr>
-            <w:tcW w:w="1822" w:type="dxa"/>
+            <w:tcW w:w="2593" w:type="dxa"/>
           </w:tcPr>
           <w:p>
             <w:pPr>
@@ -594,17 +580,19 @@
                 <w:rStyle w:val="RTiSWDocLiteralText"/>
               </w:rPr>
             </w:pPr>
+            <w:proofErr w:type="spellStart"/>
             <w:r>
               <w:rPr>
                 <w:rStyle w:val="RTiSWDocLiteralText"/>
               </w:rPr>
               <w:t>TSList</w:t>
             </w:r>
+            <w:proofErr w:type="spellEnd"/>
           </w:p>
         </w:tc>
         <w:tc>
           <w:tcPr>
-            <w:tcW w:w="4912" w:type="dxa"/>
+            <w:tcW w:w="4638" w:type="dxa"/>
           </w:tcPr>
           <w:p>
             <w:r>
@@ -618,12 +606,14 @@
                 <w:numId w:val="1"/>
               </w:numPr>
             </w:pPr>
+            <w:proofErr w:type="spellStart"/>
             <w:r>
               <w:rPr>
                 <w:rStyle w:val="RTiSWDocLiteralText"/>
               </w:rPr>
               <w:t>AllMatchingTSID</w:t>
             </w:r>
+            <w:proofErr w:type="spellEnd"/>
             <w:r>
               <w:t xml:space="preserve"> – all time series that match the </w:t>
             </w:r>
@@ -644,12 +634,14 @@
                 <w:numId w:val="1"/>
               </w:numPr>
             </w:pPr>
+            <w:proofErr w:type="spellStart"/>
             <w:r>
               <w:rPr>
                 <w:rStyle w:val="RTiSWDocLiteralText"/>
               </w:rPr>
               <w:t>AllTS</w:t>
             </w:r>
+            <w:proofErr w:type="spellEnd"/>
             <w:r>
               <w:t xml:space="preserve"> – all time series before the command.</w:t>
             </w:r>
@@ -661,12 +653,14 @@
                 <w:numId w:val="1"/>
               </w:numPr>
             </w:pPr>
+            <w:proofErr w:type="spellStart"/>
             <w:r>
               <w:rPr>
                 <w:rStyle w:val="RTiSWDocLiteralText"/>
               </w:rPr>
               <w:t>EnsembleID</w:t>
             </w:r>
+            <w:proofErr w:type="spellEnd"/>
             <w:r>
               <w:t xml:space="preserve"> – all time series in the ensemble will be processed.</w:t>
             </w:r>
@@ -678,6 +672,7 @@
                 <w:numId w:val="1"/>
               </w:numPr>
             </w:pPr>
+            <w:proofErr w:type="spellStart"/>
             <w:r>
               <w:rPr>
                 <w:rStyle w:val="RTiSWDocLiteralText"/>
@@ -690,6 +685,7 @@
               </w:rPr>
               <w:t>MatchingTSID</w:t>
             </w:r>
+            <w:proofErr w:type="spellEnd"/>
             <w:r>
               <w:t xml:space="preserve"> – the first time series that matches the </w:t>
             </w:r>
@@ -710,6 +706,7 @@
                 <w:numId w:val="1"/>
               </w:numPr>
             </w:pPr>
+            <w:proofErr w:type="spellStart"/>
             <w:r>
               <w:rPr>
                 <w:rStyle w:val="RTiSWDocLiteralText"/>
@@ -722,6 +719,7 @@
               </w:rPr>
               <w:t>MatchingTSID</w:t>
             </w:r>
+            <w:proofErr w:type="spellEnd"/>
             <w:r>
               <w:t xml:space="preserve"> – the last time series that matches the </w:t>
             </w:r>
@@ -742,20 +740,38 @@
                 <w:numId w:val="1"/>
               </w:numPr>
             </w:pPr>
+            <w:proofErr w:type="spellStart"/>
             <w:r>
               <w:rPr>
                 <w:rStyle w:val="RTiSWDocLiteralText"/>
               </w:rPr>
               <w:t>SelectedTS</w:t>
             </w:r>
+            <w:proofErr w:type="spellEnd"/>
             <w:r>
               <w:t xml:space="preserve"> – the time series are those selected with the </w:t>
             </w:r>
-            <w:r>
-              <w:rPr>
-                <w:rStyle w:val="RTiSWDocLiteralText"/>
-              </w:rPr>
-              <w:t>SelectTimeSeries()</w:t>
+            <w:proofErr w:type="spellStart"/>
+            <w:proofErr w:type="gramStart"/>
+            <w:r>
+              <w:rPr>
+                <w:rStyle w:val="RTiSWDocLiteralText"/>
+              </w:rPr>
+              <w:t>SelectTimeSeries</w:t>
+            </w:r>
+            <w:proofErr w:type="spellEnd"/>
+            <w:r>
+              <w:rPr>
+                <w:rStyle w:val="RTiSWDocLiteralText"/>
+              </w:rPr>
+              <w:t>(</w:t>
+            </w:r>
+            <w:proofErr w:type="gramEnd"/>
+            <w:r>
+              <w:rPr>
+                <w:rStyle w:val="RTiSWDocLiteralText"/>
+              </w:rPr>
+              <w:t>)</w:t>
             </w:r>
             <w:r>
               <w:t xml:space="preserve"> command.</w:t>
@@ -764,7 +780,7 @@
         </w:tc>
         <w:tc>
           <w:tcPr>
-            <w:tcW w:w="2616" w:type="dxa"/>
+            <w:tcW w:w="2345" w:type="dxa"/>
           </w:tcPr>
           <w:p>
             <w:pPr>
@@ -772,28 +788,24 @@
                 <w:rStyle w:val="RTiSWDocLiteralText"/>
               </w:rPr>
             </w:pPr>
+            <w:proofErr w:type="spellStart"/>
             <w:r>
               <w:rPr>
                 <w:rStyle w:val="RTiSWDocLiteralText"/>
               </w:rPr>
               <w:t>AllTS</w:t>
             </w:r>
+            <w:proofErr w:type="spellEnd"/>
           </w:p>
         </w:tc>
       </w:tr>
       <w:tr>
-        <w:tblPrEx>
-          <w:tblCellMar>
-            <w:top w:w="0" w:type="dxa"/>
-            <w:bottom w:w="0" w:type="dxa"/>
-          </w:tblCellMar>
-        </w:tblPrEx>
         <w:trPr>
           <w:jc w:val="center"/>
         </w:trPr>
         <w:tc>
           <w:tcPr>
-            <w:tcW w:w="1822" w:type="dxa"/>
+            <w:tcW w:w="2593" w:type="dxa"/>
           </w:tcPr>
           <w:p>
             <w:pPr>
@@ -811,7 +823,7 @@
         </w:tc>
         <w:tc>
           <w:tcPr>
-            <w:tcW w:w="4912" w:type="dxa"/>
+            <w:tcW w:w="4638" w:type="dxa"/>
           </w:tcPr>
           <w:p>
             <w:r>
@@ -830,17 +842,25 @@
         </w:tc>
         <w:tc>
           <w:tcPr>
-            <w:tcW w:w="2616" w:type="dxa"/>
+            <w:tcW w:w="2345" w:type="dxa"/>
           </w:tcPr>
           <w:p>
             <w:r>
               <w:t xml:space="preserve">Required if </w:t>
             </w:r>
-            <w:r>
-              <w:rPr>
-                <w:rStyle w:val="RTiSWDocLiteralText"/>
-              </w:rPr>
-              <w:t>TSList=*TSID</w:t>
+            <w:proofErr w:type="spellStart"/>
+            <w:r>
+              <w:rPr>
+                <w:rStyle w:val="RTiSWDocLiteralText"/>
+              </w:rPr>
+              <w:t>TSList</w:t>
+            </w:r>
+            <w:proofErr w:type="spellEnd"/>
+            <w:r>
+              <w:rPr>
+                <w:rStyle w:val="RTiSWDocLiteralText"/>
+              </w:rPr>
+              <w:t>=*TSID</w:t>
             </w:r>
             <w:r>
               <w:t>.</w:t>
@@ -849,18 +869,12 @@
         </w:tc>
       </w:tr>
       <w:tr>
-        <w:tblPrEx>
-          <w:tblCellMar>
-            <w:top w:w="0" w:type="dxa"/>
-            <w:bottom w:w="0" w:type="dxa"/>
-          </w:tblCellMar>
-        </w:tblPrEx>
         <w:trPr>
           <w:jc w:val="center"/>
         </w:trPr>
         <w:tc>
           <w:tcPr>
-            <w:tcW w:w="1822" w:type="dxa"/>
+            <w:tcW w:w="2593" w:type="dxa"/>
           </w:tcPr>
           <w:p>
             <w:pPr>
@@ -868,17 +882,19 @@
                 <w:rStyle w:val="RTiSWDocLiteralText"/>
               </w:rPr>
             </w:pPr>
+            <w:proofErr w:type="spellStart"/>
             <w:r>
               <w:rPr>
                 <w:rStyle w:val="RTiSWDocLiteralText"/>
               </w:rPr>
               <w:t>EnsembleID</w:t>
             </w:r>
+            <w:proofErr w:type="spellEnd"/>
           </w:p>
         </w:tc>
         <w:tc>
           <w:tcPr>
-            <w:tcW w:w="4912" w:type="dxa"/>
+            <w:tcW w:w="4638" w:type="dxa"/>
           </w:tcPr>
           <w:p>
             <w:r>
@@ -888,7 +904,7 @@
         </w:tc>
         <w:tc>
           <w:tcPr>
-            <w:tcW w:w="2616" w:type="dxa"/>
+            <w:tcW w:w="2345" w:type="dxa"/>
           </w:tcPr>
           <w:p>
             <w:pPr>
@@ -899,21 +915,31 @@
             <w:r>
               <w:t xml:space="preserve">Required if </w:t>
             </w:r>
-            <w:r>
-              <w:rPr>
-                <w:rStyle w:val="RTiSWDocLiteralText"/>
-              </w:rPr>
-              <w:t>TSList=</w:t>
+            <w:proofErr w:type="spellStart"/>
+            <w:r>
+              <w:rPr>
+                <w:rStyle w:val="RTiSWDocLiteralText"/>
+              </w:rPr>
+              <w:t>TSList</w:t>
+            </w:r>
+            <w:proofErr w:type="spellEnd"/>
+            <w:r>
+              <w:rPr>
+                <w:rStyle w:val="RTiSWDocLiteralText"/>
+              </w:rPr>
+              <w:t>=</w:t>
             </w:r>
             <w:r>
               <w:t xml:space="preserve"> </w:t>
             </w:r>
+            <w:proofErr w:type="spellStart"/>
             <w:r>
               <w:rPr>
                 <w:rStyle w:val="RTiSWDocLiteralText"/>
               </w:rPr>
               <w:t>EnsembleID</w:t>
             </w:r>
+            <w:proofErr w:type="spellEnd"/>
             <w:r>
               <w:t>.</w:t>
             </w:r>
@@ -921,18 +947,12 @@
         </w:tc>
       </w:tr>
       <w:tr>
-        <w:tblPrEx>
-          <w:tblCellMar>
-            <w:top w:w="0" w:type="dxa"/>
-            <w:bottom w:w="0" w:type="dxa"/>
-          </w:tblCellMar>
-        </w:tblPrEx>
         <w:trPr>
           <w:jc w:val="center"/>
         </w:trPr>
         <w:tc>
           <w:tcPr>
-            <w:tcW w:w="1822" w:type="dxa"/>
+            <w:tcW w:w="2593" w:type="dxa"/>
           </w:tcPr>
           <w:p>
             <w:pPr>
@@ -940,66 +960,44 @@
                 <w:rStyle w:val="RTiSWDocLiteralText"/>
               </w:rPr>
             </w:pPr>
-            <w:r>
-              <w:rPr>
-                <w:rStyle w:val="RTiSWDocLiteralText"/>
-              </w:rPr>
-              <w:t>MissingValue</w:t>
-            </w:r>
+            <w:proofErr w:type="spellStart"/>
+            <w:r>
+              <w:rPr>
+                <w:rStyle w:val="RTiSWDocLiteralText"/>
+              </w:rPr>
+              <w:t>OutputStart</w:t>
+            </w:r>
+            <w:proofErr w:type="spellEnd"/>
           </w:p>
         </w:tc>
         <w:tc>
           <w:tcPr>
-            <w:tcW w:w="4912" w:type="dxa"/>
+            <w:tcW w:w="4638" w:type="dxa"/>
           </w:tcPr>
           <w:p>
             <w:r>
-              <w:t>The value to write to the file to indicate a missing value in the time series.</w:t>
+              <w:t xml:space="preserve">The date/time for the start of the output. </w:t>
             </w:r>
           </w:p>
         </w:tc>
         <w:tc>
           <w:tcPr>
-            <w:tcW w:w="2616" w:type="dxa"/>
+            <w:tcW w:w="2345" w:type="dxa"/>
           </w:tcPr>
           <w:p>
             <w:r>
-              <w:t xml:space="preserve">As initialized when reading the time series or creating a new time series, typically </w:t>
-            </w:r>
-            <w:r>
-              <w:rPr>
-                <w:rStyle w:val="RTiSWDocLiteralText"/>
-              </w:rPr>
-              <w:t>-999</w:t>
-            </w:r>
-            <w:r>
-              <w:t xml:space="preserve">, </w:t>
-            </w:r>
-            <w:r>
-              <w:rPr>
-                <w:rStyle w:val="RTiSWDocLiteralText"/>
-              </w:rPr>
-              <w:t>NaN</w:t>
-            </w:r>
-            <w:r>
-              <w:t>, or another value that is not expected in data.</w:t>
+              <w:t>Use the global output period.</w:t>
             </w:r>
           </w:p>
         </w:tc>
       </w:tr>
       <w:tr>
-        <w:tblPrEx>
-          <w:tblCellMar>
-            <w:top w:w="0" w:type="dxa"/>
-            <w:bottom w:w="0" w:type="dxa"/>
-          </w:tblCellMar>
-        </w:tblPrEx>
         <w:trPr>
           <w:jc w:val="center"/>
         </w:trPr>
         <w:tc>
           <w:tcPr>
-            <w:tcW w:w="1822" w:type="dxa"/>
+            <w:tcW w:w="2593" w:type="dxa"/>
           </w:tcPr>
           <w:p>
             <w:pPr>
@@ -1007,27 +1005,29 @@
                 <w:rStyle w:val="RTiSWDocLiteralText"/>
               </w:rPr>
             </w:pPr>
-            <w:r>
-              <w:rPr>
-                <w:rStyle w:val="RTiSWDocLiteralText"/>
-              </w:rPr>
-              <w:t>OutputStart</w:t>
-            </w:r>
+            <w:proofErr w:type="spellStart"/>
+            <w:r>
+              <w:rPr>
+                <w:rStyle w:val="RTiSWDocLiteralText"/>
+              </w:rPr>
+              <w:t>OutputEnd</w:t>
+            </w:r>
+            <w:proofErr w:type="spellEnd"/>
           </w:p>
         </w:tc>
         <w:tc>
           <w:tcPr>
-            <w:tcW w:w="4912" w:type="dxa"/>
+            <w:tcW w:w="4638" w:type="dxa"/>
           </w:tcPr>
           <w:p>
             <w:r>
-              <w:t xml:space="preserve">The date/time for the start of the output. </w:t>
+              <w:t xml:space="preserve">The date/time for the end of the output. </w:t>
             </w:r>
           </w:p>
         </w:tc>
         <w:tc>
           <w:tcPr>
-            <w:tcW w:w="2616" w:type="dxa"/>
+            <w:tcW w:w="2345" w:type="dxa"/>
           </w:tcPr>
           <w:p>
             <w:r>
@@ -1037,18 +1037,12 @@
         </w:tc>
       </w:tr>
       <w:tr>
-        <w:tblPrEx>
-          <w:tblCellMar>
-            <w:top w:w="0" w:type="dxa"/>
-            <w:bottom w:w="0" w:type="dxa"/>
-          </w:tblCellMar>
-        </w:tblPrEx>
         <w:trPr>
           <w:jc w:val="center"/>
         </w:trPr>
         <w:tc>
           <w:tcPr>
-            <w:tcW w:w="1822" w:type="dxa"/>
+            <w:tcW w:w="2593" w:type="dxa"/>
           </w:tcPr>
           <w:p>
             <w:pPr>
@@ -1056,48 +1050,52 @@
                 <w:rStyle w:val="RTiSWDocLiteralText"/>
               </w:rPr>
             </w:pPr>
-            <w:r>
-              <w:rPr>
-                <w:rStyle w:val="RTiSWDocLiteralText"/>
-              </w:rPr>
-              <w:t>OutputEnd</w:t>
-            </w:r>
+            <w:proofErr w:type="spellStart"/>
+            <w:r>
+              <w:rPr>
+                <w:rStyle w:val="RTiSWDocLiteralText"/>
+              </w:rPr>
+              <w:t>DataStore</w:t>
+            </w:r>
+            <w:proofErr w:type="spellEnd"/>
           </w:p>
         </w:tc>
         <w:tc>
           <w:tcPr>
-            <w:tcW w:w="4912" w:type="dxa"/>
+            <w:tcW w:w="4638" w:type="dxa"/>
           </w:tcPr>
           <w:p>
             <w:r>
-              <w:t xml:space="preserve">The date/time for the end of the output. </w:t>
+              <w:t xml:space="preserve">The name of a database </w:t>
+            </w:r>
+            <w:proofErr w:type="spellStart"/>
+            <w:r>
+              <w:t>datastore</w:t>
+            </w:r>
+            <w:proofErr w:type="spellEnd"/>
+            <w:r>
+              <w:t xml:space="preserve"> to receive data. </w:t>
             </w:r>
           </w:p>
         </w:tc>
         <w:tc>
           <w:tcPr>
-            <w:tcW w:w="2616" w:type="dxa"/>
+            <w:tcW w:w="2345" w:type="dxa"/>
           </w:tcPr>
           <w:p>
             <w:r>
-              <w:t>Use the global output period.</w:t>
+              <w:t>None – must be specified.</w:t>
             </w:r>
           </w:p>
         </w:tc>
       </w:tr>
       <w:tr>
-        <w:tblPrEx>
-          <w:tblCellMar>
-            <w:top w:w="0" w:type="dxa"/>
-            <w:bottom w:w="0" w:type="dxa"/>
-          </w:tblCellMar>
-        </w:tblPrEx>
         <w:trPr>
           <w:jc w:val="center"/>
         </w:trPr>
         <w:tc>
           <w:tcPr>
-            <w:tcW w:w="1822" w:type="dxa"/>
+            <w:tcW w:w="2593" w:type="dxa"/>
           </w:tcPr>
           <w:p>
             <w:pPr>
@@ -1105,48 +1103,72 @@
                 <w:rStyle w:val="RTiSWDocLiteralText"/>
               </w:rPr>
             </w:pPr>
+            <w:proofErr w:type="spellStart"/>
             <w:r>
               <w:rPr>
                 <w:rStyle w:val="RTiSWDocLiteralText"/>
               </w:rPr>
               <w:t>DataStore</w:t>
             </w:r>
+            <w:proofErr w:type="spellEnd"/>
+          </w:p>
+          <w:p>
+            <w:pPr>
+              <w:rPr>
+                <w:rStyle w:val="RTiSWDocLiteralText"/>
+              </w:rPr>
+            </w:pPr>
+            <w:proofErr w:type="spellStart"/>
+            <w:r>
+              <w:rPr>
+                <w:rStyle w:val="RTiSWDocLiteralText"/>
+              </w:rPr>
+              <w:t>LocationType</w:t>
+            </w:r>
+            <w:proofErr w:type="spellEnd"/>
           </w:p>
         </w:tc>
         <w:tc>
           <w:tcPr>
-            <w:tcW w:w="4912" w:type="dxa"/>
+            <w:tcW w:w="4638" w:type="dxa"/>
           </w:tcPr>
           <w:p>
             <w:r>
-              <w:t xml:space="preserve">The name of a database datastore to receive data. </w:t>
-            </w:r>
+              <w:t xml:space="preserve">The location type to match in the </w:t>
+            </w:r>
+            <w:proofErr w:type="spellStart"/>
+            <w:r>
+              <w:t>datastore</w:t>
+            </w:r>
+            <w:proofErr w:type="spellEnd"/>
+            <w:proofErr w:type="gramStart"/>
+            <w:r>
+              <w:t>.</w:t>
+            </w:r>
+            <w:r>
+              <w:t>.</w:t>
+            </w:r>
+            <w:proofErr w:type="gramEnd"/>
           </w:p>
         </w:tc>
         <w:tc>
           <w:tcPr>
-            <w:tcW w:w="2616" w:type="dxa"/>
+            <w:tcW w:w="2345" w:type="dxa"/>
           </w:tcPr>
           <w:p>
             <w:r>
-              <w:t>None – must be specified.</w:t>
+              <w:t>Location type from time series is used.</w:t>
             </w:r>
           </w:p>
         </w:tc>
       </w:tr>
       <w:tr>
-        <w:tblPrEx>
-          <w:tblCellMar>
-            <w:top w:w="0" w:type="dxa"/>
-            <w:bottom w:w="0" w:type="dxa"/>
-          </w:tblCellMar>
-        </w:tblPrEx>
         <w:trPr>
           <w:jc w:val="center"/>
         </w:trPr>
         <w:tc>
           <w:tcPr>
-            <w:tcW w:w="1822" w:type="dxa"/>
+            <w:tcW w:w="2593" w:type="dxa"/>
           </w:tcPr>
           <w:p>
             <w:pPr>
@@ -1154,37 +1176,507 @@
                 <w:rStyle w:val="RTiSWDocLiteralText"/>
               </w:rPr>
             </w:pPr>
-            <w:r>
-              <w:rPr>
-                <w:rStyle w:val="RTiSWDocLiteralText"/>
-              </w:rPr>
-              <w:t>WriteMode</w:t>
-            </w:r>
+            <w:proofErr w:type="spellStart"/>
+            <w:r>
+              <w:rPr>
+                <w:rStyle w:val="RTiSWDocLiteralText"/>
+              </w:rPr>
+              <w:t>DataStore</w:t>
+            </w:r>
+            <w:proofErr w:type="spellEnd"/>
+          </w:p>
+          <w:p>
+            <w:pPr>
+              <w:rPr>
+                <w:rStyle w:val="RTiSWDocLiteralText"/>
+              </w:rPr>
+            </w:pPr>
+            <w:proofErr w:type="spellStart"/>
+            <w:r>
+              <w:rPr>
+                <w:rStyle w:val="RTiSWDocLiteralText"/>
+              </w:rPr>
+              <w:t>DataSource</w:t>
+            </w:r>
+            <w:proofErr w:type="spellEnd"/>
           </w:p>
         </w:tc>
         <w:tc>
           <w:tcPr>
-            <w:tcW w:w="4912" w:type="dxa"/>
+            <w:tcW w:w="4638" w:type="dxa"/>
           </w:tcPr>
           <w:p>
             <w:r>
-              <w:t xml:space="preserve">The method used to write time series data records, recognizing the databases use insert and update SQL statements.  Note that any insert/update actions only occur on exact matches of date/time, not on a period.  For example, </w:t>
-            </w:r>
+              <w:t xml:space="preserve">The data source (provider) to match in the </w:t>
+            </w:r>
+            <w:proofErr w:type="spellStart"/>
+            <w:r>
+              <w:t>datastore</w:t>
+            </w:r>
+            <w:proofErr w:type="spellEnd"/>
+            <w:r>
+              <w:t>.</w:t>
+            </w:r>
+          </w:p>
+        </w:tc>
+        <w:tc>
+          <w:tcPr>
+            <w:tcW w:w="2345" w:type="dxa"/>
+          </w:tcPr>
+          <w:p>
+            <w:r>
+              <w:t xml:space="preserve">Data source </w:t>
+            </w:r>
+            <w:r>
+              <w:t>from time series is used</w:t>
+            </w:r>
+            <w:r>
+              <w:t>.</w:t>
+            </w:r>
+          </w:p>
+        </w:tc>
+      </w:tr>
+      <w:tr>
+        <w:trPr>
+          <w:jc w:val="center"/>
+        </w:trPr>
+        <w:tc>
+          <w:tcPr>
+            <w:tcW w:w="2593" w:type="dxa"/>
+          </w:tcPr>
+          <w:p>
+            <w:pPr>
+              <w:rPr>
+                <w:rStyle w:val="RTiSWDocLiteralText"/>
+              </w:rPr>
+            </w:pPr>
+            <w:proofErr w:type="spellStart"/>
+            <w:r>
+              <w:rPr>
+                <w:rStyle w:val="RTiSWDocLiteralText"/>
+              </w:rPr>
+              <w:t>DataStore</w:t>
+            </w:r>
+            <w:proofErr w:type="spellEnd"/>
+          </w:p>
+          <w:p>
+            <w:pPr>
+              <w:rPr>
+                <w:rStyle w:val="RTiSWDocLiteralText"/>
+              </w:rPr>
+            </w:pPr>
+            <w:proofErr w:type="spellStart"/>
+            <w:r>
+              <w:rPr>
+                <w:rStyle w:val="RTiSWDocLiteralText"/>
+              </w:rPr>
+              <w:t>Data</w:t>
+            </w:r>
+            <w:r>
+              <w:rPr>
+                <w:rStyle w:val="RTiSWDocLiteralText"/>
+              </w:rPr>
+              <w:t>Type</w:t>
+            </w:r>
+            <w:proofErr w:type="spellEnd"/>
+          </w:p>
+        </w:tc>
+        <w:tc>
+          <w:tcPr>
+            <w:tcW w:w="4638" w:type="dxa"/>
+          </w:tcPr>
+          <w:p>
+            <w:r>
+              <w:t xml:space="preserve">The data </w:t>
+            </w:r>
+            <w:r>
+              <w:t>type</w:t>
+            </w:r>
+            <w:r>
+              <w:t xml:space="preserve"> to match in the </w:t>
+            </w:r>
+            <w:proofErr w:type="spellStart"/>
+            <w:r>
+              <w:t>datastore</w:t>
+            </w:r>
+            <w:proofErr w:type="spellEnd"/>
+            <w:r>
+              <w:t>.</w:t>
+            </w:r>
+          </w:p>
+        </w:tc>
+        <w:tc>
+          <w:tcPr>
+            <w:tcW w:w="2345" w:type="dxa"/>
+          </w:tcPr>
+          <w:p>
+            <w:r>
+              <w:t xml:space="preserve">Data </w:t>
+            </w:r>
+            <w:r>
+              <w:t>type from</w:t>
+            </w:r>
+            <w:r>
+              <w:t xml:space="preserve"> time series is used.</w:t>
+            </w:r>
+          </w:p>
+        </w:tc>
+      </w:tr>
+      <w:tr>
+        <w:trPr>
+          <w:jc w:val="center"/>
+        </w:trPr>
+        <w:tc>
+          <w:tcPr>
+            <w:tcW w:w="2593" w:type="dxa"/>
+          </w:tcPr>
+          <w:p>
+            <w:pPr>
+              <w:rPr>
+                <w:rStyle w:val="RTiSWDocLiteralText"/>
+              </w:rPr>
+            </w:pPr>
+            <w:proofErr w:type="spellStart"/>
+            <w:r>
+              <w:rPr>
+                <w:rStyle w:val="RTiSWDocLiteralText"/>
+              </w:rPr>
+              <w:t>DataStore</w:t>
+            </w:r>
+            <w:proofErr w:type="spellEnd"/>
+          </w:p>
+          <w:p>
+            <w:pPr>
+              <w:rPr>
+                <w:rStyle w:val="RTiSWDocLiteralText"/>
+              </w:rPr>
+            </w:pPr>
+            <w:r>
+              <w:rPr>
+                <w:rStyle w:val="RTiSWDocLiteralText"/>
+              </w:rPr>
+              <w:t>Interval</w:t>
+            </w:r>
+          </w:p>
+        </w:tc>
+        <w:tc>
+          <w:tcPr>
+            <w:tcW w:w="4638" w:type="dxa"/>
+          </w:tcPr>
+          <w:p>
+            <w:r>
+              <w:t xml:space="preserve">The data </w:t>
+            </w:r>
+            <w:r>
+              <w:t>interval</w:t>
+            </w:r>
+            <w:r>
+              <w:t xml:space="preserve"> to match in the </w:t>
+            </w:r>
+            <w:proofErr w:type="spellStart"/>
+            <w:r>
+              <w:t>datastore</w:t>
+            </w:r>
+            <w:proofErr w:type="spellEnd"/>
+            <w:r>
+              <w:t>.</w:t>
+            </w:r>
+          </w:p>
+        </w:tc>
+        <w:tc>
+          <w:tcPr>
+            <w:tcW w:w="2345" w:type="dxa"/>
+          </w:tcPr>
+          <w:p>
+            <w:r>
+              <w:t xml:space="preserve">Data </w:t>
+            </w:r>
+            <w:r>
+              <w:t>interval</w:t>
+            </w:r>
+            <w:r>
+              <w:t xml:space="preserve"> from time series is used.</w:t>
+            </w:r>
+          </w:p>
+        </w:tc>
+      </w:tr>
+      <w:tr>
+        <w:trPr>
+          <w:jc w:val="center"/>
+        </w:trPr>
+        <w:tc>
+          <w:tcPr>
+            <w:tcW w:w="2593" w:type="dxa"/>
+          </w:tcPr>
+          <w:p>
+            <w:pPr>
+              <w:rPr>
+                <w:rStyle w:val="RTiSWDocLiteralText"/>
+              </w:rPr>
+            </w:pPr>
+            <w:proofErr w:type="spellStart"/>
+            <w:r>
+              <w:rPr>
+                <w:rStyle w:val="RTiSWDocLiteralText"/>
+              </w:rPr>
+              <w:t>DataStore</w:t>
+            </w:r>
+            <w:proofErr w:type="spellEnd"/>
+          </w:p>
+          <w:p>
+            <w:pPr>
+              <w:rPr>
+                <w:rStyle w:val="RTiSWDocLiteralText"/>
+              </w:rPr>
+            </w:pPr>
+            <w:r>
+              <w:rPr>
+                <w:rStyle w:val="RTiSWDocLiteralText"/>
+              </w:rPr>
+              <w:t>Scenario</w:t>
+            </w:r>
+          </w:p>
+        </w:tc>
+        <w:tc>
+          <w:tcPr>
+            <w:tcW w:w="4638" w:type="dxa"/>
+          </w:tcPr>
+          <w:p>
+            <w:r>
+              <w:t xml:space="preserve">The </w:t>
+            </w:r>
+            <w:r>
+              <w:t>scenario</w:t>
+            </w:r>
+            <w:r>
+              <w:t xml:space="preserve"> to match in the </w:t>
+            </w:r>
+            <w:proofErr w:type="spellStart"/>
+            <w:r>
+              <w:t>datastore</w:t>
+            </w:r>
+            <w:proofErr w:type="spellEnd"/>
+            <w:r>
+              <w:t>.</w:t>
+            </w:r>
+          </w:p>
+        </w:tc>
+        <w:tc>
+          <w:tcPr>
+            <w:tcW w:w="2345" w:type="dxa"/>
+          </w:tcPr>
+          <w:p>
+            <w:r>
+              <w:t>Scenario</w:t>
+            </w:r>
+            <w:r>
+              <w:t xml:space="preserve"> from time series is used.</w:t>
+            </w:r>
+          </w:p>
+        </w:tc>
+      </w:tr>
+      <w:tr>
+        <w:trPr>
+          <w:jc w:val="center"/>
+        </w:trPr>
+        <w:tc>
+          <w:tcPr>
+            <w:tcW w:w="2593" w:type="dxa"/>
+          </w:tcPr>
+          <w:p>
+            <w:pPr>
+              <w:rPr>
+                <w:rStyle w:val="RTiSWDocLiteralText"/>
+              </w:rPr>
+            </w:pPr>
+            <w:proofErr w:type="spellStart"/>
+            <w:r>
+              <w:rPr>
+                <w:rStyle w:val="RTiSWDocLiteralText"/>
+              </w:rPr>
+              <w:t>DataStore</w:t>
+            </w:r>
+            <w:proofErr w:type="spellEnd"/>
+          </w:p>
+          <w:p>
+            <w:pPr>
+              <w:rPr>
+                <w:rStyle w:val="RTiSWDocLiteralText"/>
+              </w:rPr>
+            </w:pPr>
+            <w:proofErr w:type="spellStart"/>
+            <w:r>
+              <w:rPr>
+                <w:rStyle w:val="RTiSWDocLiteralText"/>
+              </w:rPr>
+              <w:t>MissingValue</w:t>
+            </w:r>
+            <w:proofErr w:type="spellEnd"/>
+          </w:p>
+        </w:tc>
+        <w:tc>
+          <w:tcPr>
+            <w:tcW w:w="4638" w:type="dxa"/>
+          </w:tcPr>
+          <w:p>
+            <w:r>
+              <w:t xml:space="preserve">The value to write to the </w:t>
+            </w:r>
+            <w:proofErr w:type="spellStart"/>
+            <w:r>
+              <w:t>datastore</w:t>
+            </w:r>
+            <w:proofErr w:type="spellEnd"/>
+            <w:r>
+              <w:t xml:space="preserve"> t</w:t>
+            </w:r>
+            <w:r>
+              <w:t xml:space="preserve">o indicate a missing value in the time series.  Specify </w:t>
+            </w:r>
+            <w:r>
+              <w:rPr>
+                <w:rStyle w:val="RTiSWDocLiteralText"/>
+              </w:rPr>
+              <w:t>null</w:t>
+            </w:r>
+            <w:r>
+              <w:t xml:space="preserve"> to write null to the database.</w:t>
+            </w:r>
+          </w:p>
+        </w:tc>
+        <w:tc>
+          <w:tcPr>
+            <w:tcW w:w="2345" w:type="dxa"/>
+          </w:tcPr>
+          <w:p>
+            <w:r>
+              <w:t xml:space="preserve">Missing value used for the time series will be used (e.g., </w:t>
+            </w:r>
+            <w:proofErr w:type="spellStart"/>
+            <w:r>
+              <w:rPr>
+                <w:rStyle w:val="RTiSWDocLiteralText"/>
+              </w:rPr>
+              <w:t>NaN</w:t>
+            </w:r>
+            <w:proofErr w:type="spellEnd"/>
+            <w:r>
+              <w:t xml:space="preserve">, </w:t>
+            </w:r>
+            <w:r>
+              <w:rPr>
+                <w:rStyle w:val="RTiSWDocLiteralText"/>
+              </w:rPr>
+              <w:t>-999</w:t>
+            </w:r>
+            <w:r>
+              <w:t>).</w:t>
+            </w:r>
+          </w:p>
+        </w:tc>
+      </w:tr>
+      <w:tr>
+        <w:trPr>
+          <w:jc w:val="center"/>
+        </w:trPr>
+        <w:tc>
+          <w:tcPr>
+            <w:tcW w:w="2593" w:type="dxa"/>
+          </w:tcPr>
+          <w:p>
+            <w:pPr>
+              <w:rPr>
+                <w:rStyle w:val="RTiSWDocLiteralText"/>
+              </w:rPr>
+            </w:pPr>
+            <w:proofErr w:type="spellStart"/>
+            <w:r>
+              <w:rPr>
+                <w:rStyle w:val="RTiSWDocLiteralText"/>
+              </w:rPr>
+              <w:t>DataStoreUnits</w:t>
+            </w:r>
+            <w:proofErr w:type="spellEnd"/>
+          </w:p>
+        </w:tc>
+        <w:tc>
+          <w:tcPr>
+            <w:tcW w:w="4638" w:type="dxa"/>
+          </w:tcPr>
+          <w:p>
+            <w:r>
+              <w:t>Units to use for time series in the database, currently not used.  Time series data must match the time series as defined in the database.</w:t>
+            </w:r>
+          </w:p>
+        </w:tc>
+        <w:tc>
+          <w:tcPr>
+            <w:tcW w:w="2345" w:type="dxa"/>
+          </w:tcPr>
+          <w:p>
+            <w:pPr>
+              <w:rPr>
+                <w:rStyle w:val="RTiSWDocLiteralText"/>
+              </w:rPr>
+            </w:pPr>
+          </w:p>
+        </w:tc>
+      </w:tr>
+      <w:tr>
+        <w:trPr>
+          <w:jc w:val="center"/>
+        </w:trPr>
+        <w:tc>
+          <w:tcPr>
+            <w:tcW w:w="2593" w:type="dxa"/>
+          </w:tcPr>
+          <w:p>
+            <w:pPr>
+              <w:rPr>
+                <w:rStyle w:val="RTiSWDocLiteralText"/>
+              </w:rPr>
+            </w:pPr>
+            <w:proofErr w:type="spellStart"/>
+            <w:r>
+              <w:rPr>
+                <w:rStyle w:val="RTiSWDocLiteralText"/>
+              </w:rPr>
+              <w:t>WriteMode</w:t>
+            </w:r>
+            <w:proofErr w:type="spellEnd"/>
+          </w:p>
+        </w:tc>
+        <w:tc>
+          <w:tcPr>
+            <w:tcW w:w="4638" w:type="dxa"/>
+          </w:tcPr>
+          <w:p>
+            <w:r>
+              <w:t xml:space="preserve">The method used to write time series data records, recognizing the databases use insert and </w:t>
+            </w:r>
+            <w:r>
+              <w:lastRenderedPageBreak/>
+              <w:t xml:space="preserve">update SQL statements.  Note that any insert/update actions only occur on exact matches of date/time, not on a period.  For example, </w:t>
+            </w:r>
+            <w:proofErr w:type="spellStart"/>
             <w:r>
               <w:rPr>
                 <w:rStyle w:val="RTiSWDocLiteralText"/>
               </w:rPr>
               <w:t>DeleteInsert</w:t>
             </w:r>
+            <w:proofErr w:type="spellEnd"/>
             <w:r>
               <w:t xml:space="preserve"> only deletes records that match the specific date/time of a value in the time series.  Specify </w:t>
             </w:r>
+            <w:proofErr w:type="spellStart"/>
             <w:r>
               <w:rPr>
                 <w:rStyle w:val="RTiSWDocLiteralText"/>
               </w:rPr>
               <w:t>WriteMode</w:t>
             </w:r>
+            <w:proofErr w:type="spellEnd"/>
             <w:r>
               <w:t xml:space="preserve"> as:</w:t>
             </w:r>
@@ -1196,15 +1688,28 @@
                 <w:numId w:val="12"/>
               </w:numPr>
             </w:pPr>
-            <w:r>
-              <w:rPr>
-                <w:rStyle w:val="RTiSWDocLiteralText"/>
-              </w:rPr>
-              <w:lastRenderedPageBreak/>
-              <w:t>DeleteInsert</w:t>
-            </w:r>
-            <w:r>
-              <w:t xml:space="preserve"> – delete the data first and then insert (all values will need to be matched to delete)</w:t>
+            <w:proofErr w:type="spellStart"/>
+            <w:r>
+              <w:rPr>
+                <w:rStyle w:val="RTiSWDocLiteralText"/>
+              </w:rPr>
+              <w:t>Delete</w:t>
+            </w:r>
+            <w:r>
+              <w:rPr>
+                <w:rStyle w:val="RTiSWDocLiteralText"/>
+              </w:rPr>
+              <w:t>AllThen</w:t>
+            </w:r>
+            <w:r>
+              <w:rPr>
+                <w:rStyle w:val="RTiSWDocLiteralText"/>
+              </w:rPr>
+              <w:t>Insert</w:t>
+            </w:r>
+            <w:proofErr w:type="spellEnd"/>
+            <w:r>
+              <w:t xml:space="preserve"> – delete all the data records for the time series and then insert the time series data records, useful for bulk loading</w:t>
             </w:r>
           </w:p>
           <w:p>
@@ -1214,14 +1719,22 @@
                 <w:numId w:val="12"/>
               </w:numPr>
             </w:pPr>
-            <w:r>
-              <w:rPr>
-                <w:rStyle w:val="RTiSWDocLiteralText"/>
-              </w:rPr>
-              <w:t>Insert</w:t>
-            </w:r>
-            <w:r>
-              <w:t xml:space="preserve"> – insert the data with no attempt to update if the insert fails</w:t>
+            <w:proofErr w:type="spellStart"/>
+            <w:r>
+              <w:rPr>
+                <w:rStyle w:val="RTiSWDocLiteralText"/>
+              </w:rPr>
+              <w:t>Delete</w:t>
+            </w:r>
+            <w:r>
+              <w:rPr>
+                <w:rStyle w:val="RTiSWDocLiteralText"/>
+              </w:rPr>
+              <w:t>PeriodThenInsert</w:t>
+            </w:r>
+            <w:proofErr w:type="spellEnd"/>
+            <w:r>
+              <w:t xml:space="preserve"> – delete the data records in the specified output period and then insert the time series data records, useful for bulk loading</w:t>
             </w:r>
           </w:p>
           <w:p>
@@ -1231,14 +1744,16 @@
                 <w:numId w:val="12"/>
               </w:numPr>
             </w:pPr>
-            <w:r>
-              <w:rPr>
-                <w:rStyle w:val="RTiSWDocLiteralText"/>
-              </w:rPr>
-              <w:t>InsertUpdate</w:t>
-            </w:r>
-            <w:r>
-              <w:t xml:space="preserve"> – try inserting the data first and if that fails try to update</w:t>
+            <w:proofErr w:type="spellStart"/>
+            <w:r>
+              <w:rPr>
+                <w:rStyle w:val="RTiSWDocLiteralText"/>
+              </w:rPr>
+              <w:t>DeleteInsert</w:t>
+            </w:r>
+            <w:proofErr w:type="spellEnd"/>
+            <w:r>
+              <w:t xml:space="preserve"> – delete the data first and then insert (all values will need to be matched to delete)</w:t>
             </w:r>
           </w:p>
           <w:p>
@@ -1252,10 +1767,10 @@
               <w:rPr>
                 <w:rStyle w:val="RTiSWDocLiteralText"/>
               </w:rPr>
-              <w:t>Update</w:t>
-            </w:r>
-            <w:r>
-              <w:t xml:space="preserve"> – update the data with no attempt to insert if the update fails</w:t>
+              <w:t>Insert</w:t>
+            </w:r>
+            <w:r>
+              <w:t xml:space="preserve"> – insert the data with no attempt to update if the insert fails</w:t>
             </w:r>
           </w:p>
           <w:p>
@@ -1265,12 +1780,50 @@
                 <w:numId w:val="12"/>
               </w:numPr>
             </w:pPr>
+            <w:proofErr w:type="spellStart"/>
+            <w:r>
+              <w:rPr>
+                <w:rStyle w:val="RTiSWDocLiteralText"/>
+              </w:rPr>
+              <w:t>InsertUpdate</w:t>
+            </w:r>
+            <w:proofErr w:type="spellEnd"/>
+            <w:r>
+              <w:t xml:space="preserve"> – try inserting the data first and if that fails try to update</w:t>
+            </w:r>
+          </w:p>
+          <w:p>
+            <w:pPr>
+              <w:numPr>
+                <w:ilvl w:val="0"/>
+                <w:numId w:val="12"/>
+              </w:numPr>
+            </w:pPr>
+            <w:r>
+              <w:rPr>
+                <w:rStyle w:val="RTiSWDocLiteralText"/>
+              </w:rPr>
+              <w:t>Update</w:t>
+            </w:r>
+            <w:r>
+              <w:t xml:space="preserve"> – update the data with no attempt to insert if the update fails</w:t>
+            </w:r>
+          </w:p>
+          <w:p>
+            <w:pPr>
+              <w:numPr>
+                <w:ilvl w:val="0"/>
+                <w:numId w:val="12"/>
+              </w:numPr>
+            </w:pPr>
+            <w:proofErr w:type="spellStart"/>
             <w:r>
               <w:rPr>
                 <w:rStyle w:val="RTiSWDocLiteralText"/>
               </w:rPr>
               <w:t>UpdateInsert</w:t>
             </w:r>
+            <w:proofErr w:type="spellEnd"/>
             <w:r>
               <w:t xml:space="preserve"> – try updating the data first and if that fails try to insert</w:t>
             </w:r>
@@ -1278,7 +1831,7 @@
         </w:tc>
         <w:tc>
           <w:tcPr>
-            <w:tcW w:w="2616" w:type="dxa"/>
+            <w:tcW w:w="2345" w:type="dxa"/>
           </w:tcPr>
           <w:p>
             <w:pPr>
@@ -1286,6 +1839,7 @@
                 <w:rStyle w:val="RTiSWDocLiteralText"/>
               </w:rPr>
             </w:pPr>
+            <w:proofErr w:type="spellStart"/>
             <w:r>
               <w:rPr>
                 <w:rStyle w:val="RTiSWDocLiteralText"/>
@@ -1293,11 +1847,60 @@
               <w:lastRenderedPageBreak/>
               <w:t>InsertUpdate</w:t>
             </w:r>
+            <w:proofErr w:type="spellEnd"/>
           </w:p>
         </w:tc>
       </w:tr>
-      <w:bookmarkEnd w:id="1"/>
+      <w:bookmarkEnd w:id="0"/>
     </w:tbl>
+    <w:p>
+      <w:pPr>
+        <w:rPr>
+          <w:color w:val="C0C0C0"/>
+        </w:rPr>
+      </w:pPr>
+    </w:p>
+    <w:p>
+      <w:pPr>
+        <w:rPr>
+          <w:color w:val="C0C0C0"/>
+        </w:rPr>
+      </w:pPr>
+      <w:r>
+        <w:rPr>
+          <w:color w:val="C0C0C0"/>
+        </w:rPr>
+        <w:br w:type="page"/>
+      </w:r>
+    </w:p>
+    <w:p>
+      <w:pPr>
+        <w:rPr>
+          <w:color w:val="C0C0C0"/>
+        </w:rPr>
+      </w:pPr>
+    </w:p>
+    <w:p>
+      <w:pPr>
+        <w:rPr>
+          <w:color w:val="C0C0C0"/>
+        </w:rPr>
+      </w:pPr>
+    </w:p>
+    <w:p>
+      <w:pPr>
+        <w:jc w:val="center"/>
+        <w:rPr>
+          <w:color w:val="C0C0C0"/>
+        </w:rPr>
+      </w:pPr>
+      <w:r>
+        <w:rPr>
+          <w:color w:val="C0C0C0"/>
+        </w:rPr>
+        <w:t>This page is intentionally blank.</w:t>
+      </w:r>
+    </w:p>
     <w:p>
       <w:pPr>
         <w:rPr>
@@ -1324,7 +1927,7 @@
 </file>
 
 <file path=word/endnotes.xml><?xml version="1.0" encoding="utf-8"?>
-<w:endnotes xmlns:wpc="http://schemas.microsoft.com/office/word/2010/wordprocessingCanvas" xmlns:mc="http://schemas.openxmlformats.org/markup-compatibility/2006" xmlns:o="urn:schemas-microsoft-com:office:office" xmlns:r="http://schemas.openxmlformats.org/officeDocument/2006/relationships" xmlns:m="http://schemas.openxmlformats.org/officeDocument/2006/math" xmlns:v="urn:schemas-microsoft-com:vml" xmlns:wp14="http://schemas.microsoft.com/office/word/2010/wordprocessingDrawing" xmlns:wp="http://schemas.openxmlformats.org/drawingml/2006/wordprocessingDrawing" xmlns:w10="urn:schemas-microsoft-com:office:word" xmlns:w="http://schemas.openxmlformats.org/wordprocessingml/2006/main" xmlns:w14="http://schemas.microsoft.com/office/word/2010/wordml" xmlns:w15="http://schemas.microsoft.com/office/word/2012/wordml" xmlns:wpg="http://schemas.microsoft.com/office/word/2010/wordprocessingGroup" xmlns:wpi="http://schemas.microsoft.com/office/word/2010/wordprocessingInk" xmlns:wne="http://schemas.microsoft.com/office/word/2006/wordml" xmlns:wps="http://schemas.microsoft.com/office/word/2010/wordprocessingShape" mc:Ignorable="w14 w15 wp14">
+<w:endnotes xmlns:ve="http://schemas.openxmlformats.org/markup-compatibility/2006" xmlns:o="urn:schemas-microsoft-com:office:office" xmlns:r="http://schemas.openxmlformats.org/officeDocument/2006/relationships" xmlns:m="http://schemas.openxmlformats.org/officeDocument/2006/math" xmlns:v="urn:schemas-microsoft-com:vml" xmlns:wp="http://schemas.openxmlformats.org/drawingml/2006/wordprocessingDrawing" xmlns:w10="urn:schemas-microsoft-com:office:word" xmlns:w="http://schemas.openxmlformats.org/wordprocessingml/2006/main" xmlns:wne="http://schemas.microsoft.com/office/word/2006/wordml">
   <w:endnote w:type="separator" w:id="-1">
     <w:p>
       <w:r>
@@ -1343,7 +1946,7 @@
 </file>
 
 <file path=word/footer1.xml><?xml version="1.0" encoding="utf-8"?>
-<w:ftr xmlns:wpc="http://schemas.microsoft.com/office/word/2010/wordprocessingCanvas" xmlns:mc="http://schemas.openxmlformats.org/markup-compatibility/2006" xmlns:o="urn:schemas-microsoft-com:office:office" xmlns:r="http://schemas.openxmlformats.org/officeDocument/2006/relationships" xmlns:m="http://schemas.openxmlformats.org/officeDocument/2006/math" xmlns:v="urn:schemas-microsoft-com:vml" xmlns:wp14="http://schemas.microsoft.com/office/word/2010/wordprocessingDrawing" xmlns:wp="http://schemas.openxmlformats.org/drawingml/2006/wordprocessingDrawing" xmlns:w10="urn:schemas-microsoft-com:office:word" xmlns:w="http://schemas.openxmlformats.org/wordprocessingml/2006/main" xmlns:w14="http://schemas.microsoft.com/office/word/2010/wordml" xmlns:w15="http://schemas.microsoft.com/office/word/2012/wordml" xmlns:wpg="http://schemas.microsoft.com/office/word/2010/wordprocessingGroup" xmlns:wpi="http://schemas.microsoft.com/office/word/2010/wordprocessingInk" xmlns:wne="http://schemas.microsoft.com/office/word/2006/wordml" xmlns:wps="http://schemas.microsoft.com/office/word/2010/wordprocessingShape" mc:Ignorable="w14 w15 wp14">
+<w:ftr xmlns:ve="http://schemas.openxmlformats.org/markup-compatibility/2006" xmlns:o="urn:schemas-microsoft-com:office:office" xmlns:r="http://schemas.openxmlformats.org/officeDocument/2006/relationships" xmlns:m="http://schemas.openxmlformats.org/officeDocument/2006/math" xmlns:v="urn:schemas-microsoft-com:vml" xmlns:wp="http://schemas.openxmlformats.org/drawingml/2006/wordprocessingDrawing" xmlns:w10="urn:schemas-microsoft-com:office:word" xmlns:w="http://schemas.openxmlformats.org/wordprocessingml/2006/main" xmlns:wne="http://schemas.microsoft.com/office/word/2006/wordml">
   <w:p>
     <w:pPr>
       <w:pStyle w:val="RTiSWDocFooter"/>
@@ -1351,6 +1954,8 @@
     <w:r>
       <w:t xml:space="preserve">Command Reference – </w:t>
     </w:r>
+    <w:proofErr w:type="spellStart"/>
+    <w:proofErr w:type="gramStart"/>
     <w:r>
       <w:t>W</w:t>
     </w:r>
@@ -1360,8 +1965,13 @@
     <w:r>
       <w:t>TimeSeriesToDataStore</w:t>
     </w:r>
-    <w:r>
-      <w:t xml:space="preserve">() - </w:t>
+    <w:proofErr w:type="spellEnd"/>
+    <w:r>
+      <w:t>(</w:t>
+    </w:r>
+    <w:proofErr w:type="gramEnd"/>
+    <w:r>
+      <w:t xml:space="preserve">) - </w:t>
     </w:r>
     <w:r>
       <w:fldChar w:fldCharType="begin"/>
@@ -1386,7 +1996,7 @@
 </file>
 
 <file path=word/footer2.xml><?xml version="1.0" encoding="utf-8"?>
-<w:ftr xmlns:wpc="http://schemas.microsoft.com/office/word/2010/wordprocessingCanvas" xmlns:mc="http://schemas.openxmlformats.org/markup-compatibility/2006" xmlns:o="urn:schemas-microsoft-com:office:office" xmlns:r="http://schemas.openxmlformats.org/officeDocument/2006/relationships" xmlns:m="http://schemas.openxmlformats.org/officeDocument/2006/math" xmlns:v="urn:schemas-microsoft-com:vml" xmlns:wp14="http://schemas.microsoft.com/office/word/2010/wordprocessingDrawing" xmlns:wp="http://schemas.openxmlformats.org/drawingml/2006/wordprocessingDrawing" xmlns:w10="urn:schemas-microsoft-com:office:word" xmlns:w="http://schemas.openxmlformats.org/wordprocessingml/2006/main" xmlns:w14="http://schemas.microsoft.com/office/word/2010/wordml" xmlns:w15="http://schemas.microsoft.com/office/word/2012/wordml" xmlns:wpg="http://schemas.microsoft.com/office/word/2010/wordprocessingGroup" xmlns:wpi="http://schemas.microsoft.com/office/word/2010/wordprocessingInk" xmlns:wne="http://schemas.microsoft.com/office/word/2006/wordml" xmlns:wps="http://schemas.microsoft.com/office/word/2010/wordprocessingShape" mc:Ignorable="w14 w15 wp14">
+<w:ftr xmlns:ve="http://schemas.openxmlformats.org/markup-compatibility/2006" xmlns:o="urn:schemas-microsoft-com:office:office" xmlns:r="http://schemas.openxmlformats.org/officeDocument/2006/relationships" xmlns:m="http://schemas.openxmlformats.org/officeDocument/2006/math" xmlns:v="urn:schemas-microsoft-com:vml" xmlns:wp="http://schemas.openxmlformats.org/drawingml/2006/wordprocessingDrawing" xmlns:w10="urn:schemas-microsoft-com:office:word" xmlns:w="http://schemas.openxmlformats.org/wordprocessingml/2006/main" xmlns:wne="http://schemas.microsoft.com/office/word/2006/wordml">
   <w:p>
     <w:pPr>
       <w:pStyle w:val="RTiSWDocFooter"/>
@@ -1398,6 +2008,8 @@
       <w:tab/>
       <w:t xml:space="preserve">Command Reference – </w:t>
     </w:r>
+    <w:proofErr w:type="spellStart"/>
+    <w:proofErr w:type="gramStart"/>
     <w:r>
       <w:t>W</w:t>
     </w:r>
@@ -1407,8 +2019,13 @@
     <w:r>
       <w:t>TimeSeriesToDataStore</w:t>
     </w:r>
-    <w:r>
-      <w:t xml:space="preserve">() - </w:t>
+    <w:proofErr w:type="spellEnd"/>
+    <w:r>
+      <w:t>(</w:t>
+    </w:r>
+    <w:proofErr w:type="gramEnd"/>
+    <w:r>
+      <w:t xml:space="preserve">) - </w:t>
     </w:r>
     <w:r>
       <w:fldChar w:fldCharType="begin"/>
@@ -1433,7 +2050,7 @@
 </file>
 
 <file path=word/footer3.xml><?xml version="1.0" encoding="utf-8"?>
-<w:ftr xmlns:wpc="http://schemas.microsoft.com/office/word/2010/wordprocessingCanvas" xmlns:mc="http://schemas.openxmlformats.org/markup-compatibility/2006" xmlns:o="urn:schemas-microsoft-com:office:office" xmlns:r="http://schemas.openxmlformats.org/officeDocument/2006/relationships" xmlns:m="http://schemas.openxmlformats.org/officeDocument/2006/math" xmlns:v="urn:schemas-microsoft-com:vml" xmlns:wp14="http://schemas.microsoft.com/office/word/2010/wordprocessingDrawing" xmlns:wp="http://schemas.openxmlformats.org/drawingml/2006/wordprocessingDrawing" xmlns:w10="urn:schemas-microsoft-com:office:word" xmlns:w="http://schemas.openxmlformats.org/wordprocessingml/2006/main" xmlns:w14="http://schemas.microsoft.com/office/word/2010/wordml" xmlns:w15="http://schemas.microsoft.com/office/word/2012/wordml" xmlns:wpg="http://schemas.microsoft.com/office/word/2010/wordprocessingGroup" xmlns:wpi="http://schemas.microsoft.com/office/word/2010/wordprocessingInk" xmlns:wne="http://schemas.microsoft.com/office/word/2006/wordml" xmlns:wps="http://schemas.microsoft.com/office/word/2010/wordprocessingShape" mc:Ignorable="w14 w15 wp14">
+<w:ftr xmlns:ve="http://schemas.openxmlformats.org/markup-compatibility/2006" xmlns:o="urn:schemas-microsoft-com:office:office" xmlns:r="http://schemas.openxmlformats.org/officeDocument/2006/relationships" xmlns:m="http://schemas.openxmlformats.org/officeDocument/2006/math" xmlns:v="urn:schemas-microsoft-com:vml" xmlns:wp="http://schemas.openxmlformats.org/drawingml/2006/wordprocessingDrawing" xmlns:w10="urn:schemas-microsoft-com:office:word" xmlns:w="http://schemas.openxmlformats.org/wordprocessingml/2006/main" xmlns:wne="http://schemas.microsoft.com/office/word/2006/wordml">
   <w:p>
     <w:pPr>
       <w:pStyle w:val="RTiSWDocFooter"/>
@@ -1445,6 +2062,8 @@
       <w:tab/>
       <w:t xml:space="preserve">Command Reference – </w:t>
     </w:r>
+    <w:proofErr w:type="spellStart"/>
+    <w:proofErr w:type="gramStart"/>
     <w:r>
       <w:t>W</w:t>
     </w:r>
@@ -1454,8 +2073,13 @@
     <w:r>
       <w:t>TimeSeriesToDataStore</w:t>
     </w:r>
-    <w:r>
-      <w:t xml:space="preserve">() - </w:t>
+    <w:proofErr w:type="spellEnd"/>
+    <w:r>
+      <w:t>(</w:t>
+    </w:r>
+    <w:proofErr w:type="gramEnd"/>
+    <w:r>
+      <w:t xml:space="preserve">) - </w:t>
     </w:r>
     <w:r>
       <w:fldChar w:fldCharType="begin"/>
@@ -1480,7 +2104,7 @@
 </file>
 
 <file path=word/footnotes.xml><?xml version="1.0" encoding="utf-8"?>
-<w:footnotes xmlns:wpc="http://schemas.microsoft.com/office/word/2010/wordprocessingCanvas" xmlns:mc="http://schemas.openxmlformats.org/markup-compatibility/2006" xmlns:o="urn:schemas-microsoft-com:office:office" xmlns:r="http://schemas.openxmlformats.org/officeDocument/2006/relationships" xmlns:m="http://schemas.openxmlformats.org/officeDocument/2006/math" xmlns:v="urn:schemas-microsoft-com:vml" xmlns:wp14="http://schemas.microsoft.com/office/word/2010/wordprocessingDrawing" xmlns:wp="http://schemas.openxmlformats.org/drawingml/2006/wordprocessingDrawing" xmlns:w10="urn:schemas-microsoft-com:office:word" xmlns:w="http://schemas.openxmlformats.org/wordprocessingml/2006/main" xmlns:w14="http://schemas.microsoft.com/office/word/2010/wordml" xmlns:w15="http://schemas.microsoft.com/office/word/2012/wordml" xmlns:wpg="http://schemas.microsoft.com/office/word/2010/wordprocessingGroup" xmlns:wpi="http://schemas.microsoft.com/office/word/2010/wordprocessingInk" xmlns:wne="http://schemas.microsoft.com/office/word/2006/wordml" xmlns:wps="http://schemas.microsoft.com/office/word/2010/wordprocessingShape" mc:Ignorable="w14 w15 wp14">
+<w:footnotes xmlns:ve="http://schemas.openxmlformats.org/markup-compatibility/2006" xmlns:o="urn:schemas-microsoft-com:office:office" xmlns:r="http://schemas.openxmlformats.org/officeDocument/2006/relationships" xmlns:m="http://schemas.openxmlformats.org/officeDocument/2006/math" xmlns:v="urn:schemas-microsoft-com:vml" xmlns:wp="http://schemas.openxmlformats.org/drawingml/2006/wordprocessingDrawing" xmlns:w10="urn:schemas-microsoft-com:office:word" xmlns:w="http://schemas.openxmlformats.org/wordprocessingml/2006/main" xmlns:wne="http://schemas.microsoft.com/office/word/2006/wordml">
   <w:footnote w:type="separator" w:id="-1">
     <w:p>
       <w:r>
@@ -1499,11 +2123,13 @@
 </file>
 
 <file path=word/header1.xml><?xml version="1.0" encoding="utf-8"?>
-<w:hdr xmlns:wpc="http://schemas.microsoft.com/office/word/2010/wordprocessingCanvas" xmlns:mc="http://schemas.openxmlformats.org/markup-compatibility/2006" xmlns:o="urn:schemas-microsoft-com:office:office" xmlns:r="http://schemas.openxmlformats.org/officeDocument/2006/relationships" xmlns:m="http://schemas.openxmlformats.org/officeDocument/2006/math" xmlns:v="urn:schemas-microsoft-com:vml" xmlns:wp14="http://schemas.microsoft.com/office/word/2010/wordprocessingDrawing" xmlns:wp="http://schemas.openxmlformats.org/drawingml/2006/wordprocessingDrawing" xmlns:w10="urn:schemas-microsoft-com:office:word" xmlns:w="http://schemas.openxmlformats.org/wordprocessingml/2006/main" xmlns:w14="http://schemas.microsoft.com/office/word/2010/wordml" xmlns:w15="http://schemas.microsoft.com/office/word/2012/wordml" xmlns:wpg="http://schemas.microsoft.com/office/word/2010/wordprocessingGroup" xmlns:wpi="http://schemas.microsoft.com/office/word/2010/wordprocessingInk" xmlns:wne="http://schemas.microsoft.com/office/word/2006/wordml" xmlns:wps="http://schemas.microsoft.com/office/word/2010/wordprocessingShape" mc:Ignorable="w14 w15 wp14">
+<w:hdr xmlns:ve="http://schemas.openxmlformats.org/markup-compatibility/2006" xmlns:o="urn:schemas-microsoft-com:office:office" xmlns:r="http://schemas.openxmlformats.org/officeDocument/2006/relationships" xmlns:m="http://schemas.openxmlformats.org/officeDocument/2006/math" xmlns:v="urn:schemas-microsoft-com:vml" xmlns:wp="http://schemas.openxmlformats.org/drawingml/2006/wordprocessingDrawing" xmlns:w10="urn:schemas-microsoft-com:office:word" xmlns:w="http://schemas.openxmlformats.org/wordprocessingml/2006/main" xmlns:wne="http://schemas.microsoft.com/office/word/2006/wordml">
   <w:p>
     <w:pPr>
       <w:pStyle w:val="RTiSWDocHeader"/>
     </w:pPr>
+    <w:proofErr w:type="spellStart"/>
+    <w:proofErr w:type="gramStart"/>
     <w:r>
       <w:t>W</w:t>
     </w:r>
@@ -1513,45 +2139,71 @@
     <w:r>
       <w:t>TimeSeriesToDataStore</w:t>
     </w:r>
-    <w:r>
-      <w:t>() Command</w:t>
+    <w:proofErr w:type="spellEnd"/>
+    <w:r>
+      <w:t>(</w:t>
+    </w:r>
+    <w:proofErr w:type="gramEnd"/>
+    <w:r>
+      <w:t>) Command</w:t>
     </w:r>
     <w:r>
       <w:tab/>
     </w:r>
     <w:r>
       <w:tab/>
-      <w:t>TSTool Documentation</w:t>
+    </w:r>
+    <w:proofErr w:type="spellStart"/>
+    <w:r>
+      <w:t>TSTool</w:t>
+    </w:r>
+    <w:proofErr w:type="spellEnd"/>
+    <w:r>
+      <w:t xml:space="preserve"> Documentation</w:t>
     </w:r>
   </w:p>
 </w:hdr>
 </file>
 
 <file path=word/header2.xml><?xml version="1.0" encoding="utf-8"?>
-<w:hdr xmlns:wpc="http://schemas.microsoft.com/office/word/2010/wordprocessingCanvas" xmlns:mc="http://schemas.openxmlformats.org/markup-compatibility/2006" xmlns:o="urn:schemas-microsoft-com:office:office" xmlns:r="http://schemas.openxmlformats.org/officeDocument/2006/relationships" xmlns:m="http://schemas.openxmlformats.org/officeDocument/2006/math" xmlns:v="urn:schemas-microsoft-com:vml" xmlns:wp14="http://schemas.microsoft.com/office/word/2010/wordprocessingDrawing" xmlns:wp="http://schemas.openxmlformats.org/drawingml/2006/wordprocessingDrawing" xmlns:w10="urn:schemas-microsoft-com:office:word" xmlns:w="http://schemas.openxmlformats.org/wordprocessingml/2006/main" xmlns:w14="http://schemas.microsoft.com/office/word/2010/wordml" xmlns:w15="http://schemas.microsoft.com/office/word/2012/wordml" xmlns:wpg="http://schemas.microsoft.com/office/word/2010/wordprocessingGroup" xmlns:wpi="http://schemas.microsoft.com/office/word/2010/wordprocessingInk" xmlns:wne="http://schemas.microsoft.com/office/word/2006/wordml" xmlns:wps="http://schemas.microsoft.com/office/word/2010/wordprocessingShape" mc:Ignorable="w14 w15 wp14">
+<w:hdr xmlns:ve="http://schemas.openxmlformats.org/markup-compatibility/2006" xmlns:o="urn:schemas-microsoft-com:office:office" xmlns:r="http://schemas.openxmlformats.org/officeDocument/2006/relationships" xmlns:m="http://schemas.openxmlformats.org/officeDocument/2006/math" xmlns:v="urn:schemas-microsoft-com:vml" xmlns:wp="http://schemas.openxmlformats.org/drawingml/2006/wordprocessingDrawing" xmlns:w10="urn:schemas-microsoft-com:office:word" xmlns:w="http://schemas.openxmlformats.org/wordprocessingml/2006/main" xmlns:wne="http://schemas.microsoft.com/office/word/2006/wordml">
   <w:p>
     <w:pPr>
       <w:pStyle w:val="RTiSWDocHeader"/>
     </w:pPr>
+    <w:proofErr w:type="spellStart"/>
     <w:r>
       <w:t>T</w:t>
     </w:r>
     <w:r>
-      <w:t>STool Documentation</w:t>
+      <w:t>STool</w:t>
+    </w:r>
+    <w:proofErr w:type="spellEnd"/>
+    <w:r>
+      <w:t xml:space="preserve"> Documentation</w:t>
     </w:r>
     <w:r>
       <w:tab/>
     </w:r>
     <w:r>
       <w:tab/>
+    </w:r>
+    <w:proofErr w:type="spellStart"/>
+    <w:proofErr w:type="gramStart"/>
+    <w:r>
       <w:t>W</w:t>
     </w:r>
     <w:r>
       <w:t>rite</w:t>
     </w:r>
     <w:r>
-      <w:t>TimeSeriesToDataStore(</w:t>
-    </w:r>
+      <w:t>TimeSeriesToDataStore</w:t>
+    </w:r>
+    <w:proofErr w:type="spellEnd"/>
+    <w:r>
+      <w:t>(</w:t>
+    </w:r>
+    <w:proofErr w:type="gramEnd"/>
     <w:r>
       <w:t>) Command</w:t>
     </w:r>
@@ -1560,7 +2212,7 @@
 </file>
 
 <file path=word/header3.xml><?xml version="1.0" encoding="utf-8"?>
-<w:hdr xmlns:wpc="http://schemas.microsoft.com/office/word/2010/wordprocessingCanvas" xmlns:mc="http://schemas.openxmlformats.org/markup-compatibility/2006" xmlns:o="urn:schemas-microsoft-com:office:office" xmlns:r="http://schemas.openxmlformats.org/officeDocument/2006/relationships" xmlns:m="http://schemas.openxmlformats.org/officeDocument/2006/math" xmlns:v="urn:schemas-microsoft-com:vml" xmlns:wp14="http://schemas.microsoft.com/office/word/2010/wordprocessingDrawing" xmlns:wp="http://schemas.openxmlformats.org/drawingml/2006/wordprocessingDrawing" xmlns:w10="urn:schemas-microsoft-com:office:word" xmlns:w="http://schemas.openxmlformats.org/wordprocessingml/2006/main" xmlns:w14="http://schemas.microsoft.com/office/word/2010/wordml" xmlns:w15="http://schemas.microsoft.com/office/word/2012/wordml" xmlns:wpg="http://schemas.microsoft.com/office/word/2010/wordprocessingGroup" xmlns:wpi="http://schemas.microsoft.com/office/word/2010/wordprocessingInk" xmlns:wne="http://schemas.microsoft.com/office/word/2006/wordml" xmlns:wps="http://schemas.microsoft.com/office/word/2010/wordprocessingShape" mc:Ignorable="w14 w15 wp14">
+<w:hdr xmlns:ve="http://schemas.openxmlformats.org/markup-compatibility/2006" xmlns:o="urn:schemas-microsoft-com:office:office" xmlns:r="http://schemas.openxmlformats.org/officeDocument/2006/relationships" xmlns:m="http://schemas.openxmlformats.org/officeDocument/2006/math" xmlns:v="urn:schemas-microsoft-com:vml" xmlns:wp="http://schemas.openxmlformats.org/drawingml/2006/wordprocessingDrawing" xmlns:w10="urn:schemas-microsoft-com:office:word" xmlns:w="http://schemas.openxmlformats.org/wordprocessingml/2006/main" xmlns:wne="http://schemas.microsoft.com/office/word/2006/wordml">
   <w:p>
     <w:pPr>
       <w:pStyle w:val="RTiSWDocHeader"/>
@@ -1573,7 +2225,7 @@
 </file>
 
 <file path=word/numbering.xml><?xml version="1.0" encoding="utf-8"?>
-<w:numbering xmlns:wpc="http://schemas.microsoft.com/office/word/2010/wordprocessingCanvas" xmlns:mc="http://schemas.openxmlformats.org/markup-compatibility/2006" xmlns:o="urn:schemas-microsoft-com:office:office" xmlns:r="http://schemas.openxmlformats.org/officeDocument/2006/relationships" xmlns:m="http://schemas.openxmlformats.org/officeDocument/2006/math" xmlns:v="urn:schemas-microsoft-com:vml" xmlns:wp14="http://schemas.microsoft.com/office/word/2010/wordprocessingDrawing" xmlns:wp="http://schemas.openxmlformats.org/drawingml/2006/wordprocessingDrawing" xmlns:w10="urn:schemas-microsoft-com:office:word" xmlns:w="http://schemas.openxmlformats.org/wordprocessingml/2006/main" xmlns:w14="http://schemas.microsoft.com/office/word/2010/wordml" xmlns:w15="http://schemas.microsoft.com/office/word/2012/wordml" xmlns:wpg="http://schemas.microsoft.com/office/word/2010/wordprocessingGroup" xmlns:wpi="http://schemas.microsoft.com/office/word/2010/wordprocessingInk" xmlns:wne="http://schemas.microsoft.com/office/word/2006/wordml" xmlns:wps="http://schemas.microsoft.com/office/word/2010/wordprocessingShape" mc:Ignorable="w14 w15 wp14">
+<w:numbering xmlns:ve="http://schemas.openxmlformats.org/markup-compatibility/2006" xmlns:o="urn:schemas-microsoft-com:office:office" xmlns:r="http://schemas.openxmlformats.org/officeDocument/2006/relationships" xmlns:m="http://schemas.openxmlformats.org/officeDocument/2006/math" xmlns:v="urn:schemas-microsoft-com:vml" xmlns:wp="http://schemas.openxmlformats.org/drawingml/2006/wordprocessingDrawing" xmlns:w10="urn:schemas-microsoft-com:office:word" xmlns:w="http://schemas.openxmlformats.org/wordprocessingml/2006/main" xmlns:wne="http://schemas.microsoft.com/office/word/2006/wordml">
   <w:abstractNum w:abstractNumId="0">
     <w:nsid w:val="FFFFFF7C"/>
     <w:multiLevelType w:val="singleLevel"/>
@@ -1770,16 +2422,16 @@
     </w:lvl>
   </w:abstractNum>
   <w:abstractNum w:abstractNumId="10">
-    <w:nsid w:val="1F4D1734"/>
+    <w:nsid w:val="1A6966DC"/>
     <w:multiLevelType w:val="hybridMultilevel"/>
-    <w:tmpl w:val="B89E0CD4"/>
+    <w:tmpl w:val="9646A52A"/>
     <w:lvl w:ilvl="0" w:tplc="04090001">
       <w:start w:val="1"/>
       <w:numFmt w:val="bullet"/>
       <w:lvlText w:val=""/>
       <w:lvlJc w:val="left"/>
       <w:pPr>
-        <w:ind w:left="720" w:hanging="360"/>
+        <w:ind w:left="360" w:hanging="360"/>
       </w:pPr>
       <w:rPr>
         <w:rFonts w:ascii="Symbol" w:hAnsi="Symbol" w:hint="default"/>
@@ -1791,7 +2443,7 @@
       <w:lvlText w:val="o"/>
       <w:lvlJc w:val="left"/>
       <w:pPr>
-        <w:ind w:left="1440" w:hanging="360"/>
+        <w:ind w:left="1080" w:hanging="360"/>
       </w:pPr>
       <w:rPr>
         <w:rFonts w:ascii="Courier New" w:hAnsi="Courier New" w:cs="Courier New" w:hint="default"/>
@@ -1803,7 +2455,7 @@
       <w:lvlText w:val=""/>
       <w:lvlJc w:val="left"/>
       <w:pPr>
-        <w:ind w:left="2160" w:hanging="360"/>
+        <w:ind w:left="1800" w:hanging="360"/>
       </w:pPr>
       <w:rPr>
         <w:rFonts w:ascii="Wingdings" w:hAnsi="Wingdings" w:hint="default"/>
@@ -1815,7 +2467,7 @@
       <w:lvlText w:val=""/>
       <w:lvlJc w:val="left"/>
       <w:pPr>
-        <w:ind w:left="2880" w:hanging="360"/>
+        <w:ind w:left="2520" w:hanging="360"/>
       </w:pPr>
       <w:rPr>
         <w:rFonts w:ascii="Symbol" w:hAnsi="Symbol" w:hint="default"/>
@@ -1827,7 +2479,7 @@
       <w:lvlText w:val="o"/>
       <w:lvlJc w:val="left"/>
       <w:pPr>
-        <w:ind w:left="3600" w:hanging="360"/>
+        <w:ind w:left="3240" w:hanging="360"/>
       </w:pPr>
       <w:rPr>
         <w:rFonts w:ascii="Courier New" w:hAnsi="Courier New" w:cs="Courier New" w:hint="default"/>
@@ -1839,7 +2491,7 @@
       <w:lvlText w:val=""/>
       <w:lvlJc w:val="left"/>
       <w:pPr>
-        <w:ind w:left="4320" w:hanging="360"/>
+        <w:ind w:left="3960" w:hanging="360"/>
       </w:pPr>
       <w:rPr>
         <w:rFonts w:ascii="Wingdings" w:hAnsi="Wingdings" w:hint="default"/>
@@ -1851,7 +2503,7 @@
       <w:lvlText w:val=""/>
       <w:lvlJc w:val="left"/>
       <w:pPr>
-        <w:ind w:left="5040" w:hanging="360"/>
+        <w:ind w:left="4680" w:hanging="360"/>
       </w:pPr>
       <w:rPr>
         <w:rFonts w:ascii="Symbol" w:hAnsi="Symbol" w:hint="default"/>
@@ -1863,7 +2515,7 @@
       <w:lvlText w:val="o"/>
       <w:lvlJc w:val="left"/>
       <w:pPr>
-        <w:ind w:left="5760" w:hanging="360"/>
+        <w:ind w:left="5400" w:hanging="360"/>
       </w:pPr>
       <w:rPr>
         <w:rFonts w:ascii="Courier New" w:hAnsi="Courier New" w:cs="Courier New" w:hint="default"/>
@@ -1875,7 +2527,7 @@
       <w:lvlText w:val=""/>
       <w:lvlJc w:val="left"/>
       <w:pPr>
-        <w:ind w:left="6480" w:hanging="360"/>
+        <w:ind w:left="6120" w:hanging="360"/>
       </w:pPr>
       <w:rPr>
         <w:rFonts w:ascii="Wingdings" w:hAnsi="Wingdings" w:hint="default"/>
@@ -1883,16 +2535,16 @@
     </w:lvl>
   </w:abstractNum>
   <w:abstractNum w:abstractNumId="11">
-    <w:nsid w:val="2FA46BCB"/>
+    <w:nsid w:val="1F4D1734"/>
     <w:multiLevelType w:val="hybridMultilevel"/>
-    <w:tmpl w:val="555AC364"/>
+    <w:tmpl w:val="B89E0CD4"/>
     <w:lvl w:ilvl="0" w:tplc="04090001">
       <w:start w:val="1"/>
       <w:numFmt w:val="bullet"/>
       <w:lvlText w:val=""/>
       <w:lvlJc w:val="left"/>
       <w:pPr>
-        <w:ind w:left="360" w:hanging="360"/>
+        <w:ind w:left="720" w:hanging="360"/>
       </w:pPr>
       <w:rPr>
         <w:rFonts w:ascii="Symbol" w:hAnsi="Symbol" w:hint="default"/>
@@ -1904,7 +2556,7 @@
       <w:lvlText w:val="o"/>
       <w:lvlJc w:val="left"/>
       <w:pPr>
-        <w:ind w:left="1080" w:hanging="360"/>
+        <w:ind w:left="1440" w:hanging="360"/>
       </w:pPr>
       <w:rPr>
         <w:rFonts w:ascii="Courier New" w:hAnsi="Courier New" w:cs="Courier New" w:hint="default"/>
@@ -1916,7 +2568,7 @@
       <w:lvlText w:val=""/>
       <w:lvlJc w:val="left"/>
       <w:pPr>
-        <w:ind w:left="1800" w:hanging="360"/>
+        <w:ind w:left="2160" w:hanging="360"/>
       </w:pPr>
       <w:rPr>
         <w:rFonts w:ascii="Wingdings" w:hAnsi="Wingdings" w:hint="default"/>
@@ -1928,7 +2580,7 @@
       <w:lvlText w:val=""/>
       <w:lvlJc w:val="left"/>
       <w:pPr>
-        <w:ind w:left="2520" w:hanging="360"/>
+        <w:ind w:left="2880" w:hanging="360"/>
       </w:pPr>
       <w:rPr>
         <w:rFonts w:ascii="Symbol" w:hAnsi="Symbol" w:hint="default"/>
@@ -1940,7 +2592,7 @@
       <w:lvlText w:val="o"/>
       <w:lvlJc w:val="left"/>
       <w:pPr>
-        <w:ind w:left="3240" w:hanging="360"/>
+        <w:ind w:left="3600" w:hanging="360"/>
       </w:pPr>
       <w:rPr>
         <w:rFonts w:ascii="Courier New" w:hAnsi="Courier New" w:cs="Courier New" w:hint="default"/>
@@ -1952,7 +2604,7 @@
       <w:lvlText w:val=""/>
       <w:lvlJc w:val="left"/>
       <w:pPr>
-        <w:ind w:left="3960" w:hanging="360"/>
+        <w:ind w:left="4320" w:hanging="360"/>
       </w:pPr>
       <w:rPr>
         <w:rFonts w:ascii="Wingdings" w:hAnsi="Wingdings" w:hint="default"/>
@@ -1964,7 +2616,7 @@
       <w:lvlText w:val=""/>
       <w:lvlJc w:val="left"/>
       <w:pPr>
-        <w:ind w:left="4680" w:hanging="360"/>
+        <w:ind w:left="5040" w:hanging="360"/>
       </w:pPr>
       <w:rPr>
         <w:rFonts w:ascii="Symbol" w:hAnsi="Symbol" w:hint="default"/>
@@ -1976,7 +2628,7 @@
       <w:lvlText w:val="o"/>
       <w:lvlJc w:val="left"/>
       <w:pPr>
-        <w:ind w:left="5400" w:hanging="360"/>
+        <w:ind w:left="5760" w:hanging="360"/>
       </w:pPr>
       <w:rPr>
         <w:rFonts w:ascii="Courier New" w:hAnsi="Courier New" w:cs="Courier New" w:hint="default"/>
@@ -1988,7 +2640,7 @@
       <w:lvlText w:val=""/>
       <w:lvlJc w:val="left"/>
       <w:pPr>
-        <w:ind w:left="6120" w:hanging="360"/>
+        <w:ind w:left="6480" w:hanging="360"/>
       </w:pPr>
       <w:rPr>
         <w:rFonts w:ascii="Wingdings" w:hAnsi="Wingdings" w:hint="default"/>
@@ -1996,18 +2648,15 @@
     </w:lvl>
   </w:abstractNum>
   <w:abstractNum w:abstractNumId="12">
-    <w:nsid w:val="55C654B9"/>
+    <w:nsid w:val="2FA46BCB"/>
     <w:multiLevelType w:val="hybridMultilevel"/>
-    <w:tmpl w:val="F5B48742"/>
+    <w:tmpl w:val="555AC364"/>
     <w:lvl w:ilvl="0" w:tplc="04090001">
       <w:start w:val="1"/>
       <w:numFmt w:val="bullet"/>
       <w:lvlText w:val=""/>
       <w:lvlJc w:val="left"/>
       <w:pPr>
-        <w:tabs>
-          <w:tab w:val="num" w:pos="360"/>
-        </w:tabs>
         <w:ind w:left="360" w:hanging="360"/>
       </w:pPr>
       <w:rPr>
@@ -2020,6 +2669,122 @@
       <w:lvlText w:val="o"/>
       <w:lvlJc w:val="left"/>
       <w:pPr>
+        <w:ind w:left="1080" w:hanging="360"/>
+      </w:pPr>
+      <w:rPr>
+        <w:rFonts w:ascii="Courier New" w:hAnsi="Courier New" w:cs="Courier New" w:hint="default"/>
+      </w:rPr>
+    </w:lvl>
+    <w:lvl w:ilvl="2" w:tplc="04090005" w:tentative="1">
+      <w:start w:val="1"/>
+      <w:numFmt w:val="bullet"/>
+      <w:lvlText w:val=""/>
+      <w:lvlJc w:val="left"/>
+      <w:pPr>
+        <w:ind w:left="1800" w:hanging="360"/>
+      </w:pPr>
+      <w:rPr>
+        <w:rFonts w:ascii="Wingdings" w:hAnsi="Wingdings" w:hint="default"/>
+      </w:rPr>
+    </w:lvl>
+    <w:lvl w:ilvl="3" w:tplc="04090001" w:tentative="1">
+      <w:start w:val="1"/>
+      <w:numFmt w:val="bullet"/>
+      <w:lvlText w:val=""/>
+      <w:lvlJc w:val="left"/>
+      <w:pPr>
+        <w:ind w:left="2520" w:hanging="360"/>
+      </w:pPr>
+      <w:rPr>
+        <w:rFonts w:ascii="Symbol" w:hAnsi="Symbol" w:hint="default"/>
+      </w:rPr>
+    </w:lvl>
+    <w:lvl w:ilvl="4" w:tplc="04090003" w:tentative="1">
+      <w:start w:val="1"/>
+      <w:numFmt w:val="bullet"/>
+      <w:lvlText w:val="o"/>
+      <w:lvlJc w:val="left"/>
+      <w:pPr>
+        <w:ind w:left="3240" w:hanging="360"/>
+      </w:pPr>
+      <w:rPr>
+        <w:rFonts w:ascii="Courier New" w:hAnsi="Courier New" w:cs="Courier New" w:hint="default"/>
+      </w:rPr>
+    </w:lvl>
+    <w:lvl w:ilvl="5" w:tplc="04090005" w:tentative="1">
+      <w:start w:val="1"/>
+      <w:numFmt w:val="bullet"/>
+      <w:lvlText w:val=""/>
+      <w:lvlJc w:val="left"/>
+      <w:pPr>
+        <w:ind w:left="3960" w:hanging="360"/>
+      </w:pPr>
+      <w:rPr>
+        <w:rFonts w:ascii="Wingdings" w:hAnsi="Wingdings" w:hint="default"/>
+      </w:rPr>
+    </w:lvl>
+    <w:lvl w:ilvl="6" w:tplc="04090001" w:tentative="1">
+      <w:start w:val="1"/>
+      <w:numFmt w:val="bullet"/>
+      <w:lvlText w:val=""/>
+      <w:lvlJc w:val="left"/>
+      <w:pPr>
+        <w:ind w:left="4680" w:hanging="360"/>
+      </w:pPr>
+      <w:rPr>
+        <w:rFonts w:ascii="Symbol" w:hAnsi="Symbol" w:hint="default"/>
+      </w:rPr>
+    </w:lvl>
+    <w:lvl w:ilvl="7" w:tplc="04090003" w:tentative="1">
+      <w:start w:val="1"/>
+      <w:numFmt w:val="bullet"/>
+      <w:lvlText w:val="o"/>
+      <w:lvlJc w:val="left"/>
+      <w:pPr>
+        <w:ind w:left="5400" w:hanging="360"/>
+      </w:pPr>
+      <w:rPr>
+        <w:rFonts w:ascii="Courier New" w:hAnsi="Courier New" w:cs="Courier New" w:hint="default"/>
+      </w:rPr>
+    </w:lvl>
+    <w:lvl w:ilvl="8" w:tplc="04090005" w:tentative="1">
+      <w:start w:val="1"/>
+      <w:numFmt w:val="bullet"/>
+      <w:lvlText w:val=""/>
+      <w:lvlJc w:val="left"/>
+      <w:pPr>
+        <w:ind w:left="6120" w:hanging="360"/>
+      </w:pPr>
+      <w:rPr>
+        <w:rFonts w:ascii="Wingdings" w:hAnsi="Wingdings" w:hint="default"/>
+      </w:rPr>
+    </w:lvl>
+  </w:abstractNum>
+  <w:abstractNum w:abstractNumId="13">
+    <w:nsid w:val="55C654B9"/>
+    <w:multiLevelType w:val="hybridMultilevel"/>
+    <w:tmpl w:val="F5B48742"/>
+    <w:lvl w:ilvl="0" w:tplc="04090001">
+      <w:start w:val="1"/>
+      <w:numFmt w:val="bullet"/>
+      <w:lvlText w:val=""/>
+      <w:lvlJc w:val="left"/>
+      <w:pPr>
+        <w:tabs>
+          <w:tab w:val="num" w:pos="360"/>
+        </w:tabs>
+        <w:ind w:left="360" w:hanging="360"/>
+      </w:pPr>
+      <w:rPr>
+        <w:rFonts w:ascii="Symbol" w:hAnsi="Symbol" w:hint="default"/>
+      </w:rPr>
+    </w:lvl>
+    <w:lvl w:ilvl="1" w:tplc="04090003" w:tentative="1">
+      <w:start w:val="1"/>
+      <w:numFmt w:val="bullet"/>
+      <w:lvlText w:val="o"/>
+      <w:lvlJc w:val="left"/>
+      <w:pPr>
         <w:tabs>
           <w:tab w:val="num" w:pos="1080"/>
         </w:tabs>
@@ -2136,7 +2901,7 @@
     </w:lvl>
   </w:abstractNum>
   <w:num w:numId="1">
-    <w:abstractNumId w:val="12"/>
+    <w:abstractNumId w:val="13"/>
   </w:num>
   <w:num w:numId="2">
     <w:abstractNumId w:val="9"/>
@@ -2169,9 +2934,12 @@
     <w:abstractNumId w:val="0"/>
   </w:num>
   <w:num w:numId="12">
+    <w:abstractNumId w:val="12"/>
+  </w:num>
+  <w:num w:numId="13">
     <w:abstractNumId w:val="11"/>
   </w:num>
-  <w:num w:numId="13">
+  <w:num w:numId="14">
     <w:abstractNumId w:val="10"/>
   </w:num>
   <w:numIdMacAtCleanup w:val="1"/>
@@ -2179,7 +2947,7 @@
 </file>
 
 <file path=word/styles.xml><?xml version="1.0" encoding="utf-8"?>
-<w:styles xmlns:mc="http://schemas.openxmlformats.org/markup-compatibility/2006" xmlns:r="http://schemas.openxmlformats.org/officeDocument/2006/relationships" xmlns:w="http://schemas.openxmlformats.org/wordprocessingml/2006/main" xmlns:w14="http://schemas.microsoft.com/office/word/2010/wordml" xmlns:w15="http://schemas.microsoft.com/office/word/2012/wordml" mc:Ignorable="w14 w15">
+<w:styles xmlns:r="http://schemas.openxmlformats.org/officeDocument/2006/relationships" xmlns:w="http://schemas.openxmlformats.org/wordprocessingml/2006/main">
   <w:docDefaults>
     <w:rPrDefault>
       <w:rPr>
@@ -2189,7 +2957,7 @@
     </w:rPrDefault>
     <w:pPrDefault/>
   </w:docDefaults>
-  <w:latentStyles w:defLockedState="0" w:defUIPriority="0" w:defSemiHidden="0" w:defUnhideWhenUsed="0" w:defQFormat="0" w:count="371">
+  <w:latentStyles w:defLockedState="0" w:defUIPriority="0" w:defSemiHidden="0" w:defUnhideWhenUsed="0" w:defQFormat="0" w:count="267">
     <w:lsdException w:name="Normal" w:qFormat="1"/>
     <w:lsdException w:name="heading 1" w:qFormat="1"/>
     <w:lsdException w:name="heading 2" w:qFormat="1"/>
@@ -2316,115 +3084,12 @@
     <w:lsdException w:name="Book Title" w:uiPriority="33" w:qFormat="1"/>
     <w:lsdException w:name="Bibliography" w:semiHidden="1" w:uiPriority="37" w:unhideWhenUsed="1"/>
     <w:lsdException w:name="TOC Heading" w:semiHidden="1" w:uiPriority="39" w:unhideWhenUsed="1" w:qFormat="1"/>
-    <w:lsdException w:name="Plain Table 1" w:uiPriority="41"/>
-    <w:lsdException w:name="Plain Table 2" w:uiPriority="42"/>
-    <w:lsdException w:name="Plain Table 3" w:uiPriority="43"/>
-    <w:lsdException w:name="Plain Table 4" w:uiPriority="44"/>
-    <w:lsdException w:name="Plain Table 5" w:uiPriority="45"/>
-    <w:lsdException w:name="Grid Table Light" w:uiPriority="40"/>
-    <w:lsdException w:name="Grid Table 1 Light" w:uiPriority="46"/>
-    <w:lsdException w:name="Grid Table 2" w:uiPriority="47"/>
-    <w:lsdException w:name="Grid Table 3" w:uiPriority="48"/>
-    <w:lsdException w:name="Grid Table 4" w:uiPriority="49"/>
-    <w:lsdException w:name="Grid Table 5 Dark" w:uiPriority="50"/>
-    <w:lsdException w:name="Grid Table 6 Colorful" w:uiPriority="51"/>
-    <w:lsdException w:name="Grid Table 7 Colorful" w:uiPriority="52"/>
-    <w:lsdException w:name="Grid Table 1 Light Accent 1" w:uiPriority="46"/>
-    <w:lsdException w:name="Grid Table 2 Accent 1" w:uiPriority="47"/>
-    <w:lsdException w:name="Grid Table 3 Accent 1" w:uiPriority="48"/>
-    <w:lsdException w:name="Grid Table 4 Accent 1" w:uiPriority="49"/>
-    <w:lsdException w:name="Grid Table 5 Dark Accent 1" w:uiPriority="50"/>
-    <w:lsdException w:name="Grid Table 6 Colorful Accent 1" w:uiPriority="51"/>
-    <w:lsdException w:name="Grid Table 7 Colorful Accent 1" w:uiPriority="52"/>
-    <w:lsdException w:name="Grid Table 1 Light Accent 2" w:uiPriority="46"/>
-    <w:lsdException w:name="Grid Table 2 Accent 2" w:uiPriority="47"/>
-    <w:lsdException w:name="Grid Table 3 Accent 2" w:uiPriority="48"/>
-    <w:lsdException w:name="Grid Table 4 Accent 2" w:uiPriority="49"/>
-    <w:lsdException w:name="Grid Table 5 Dark Accent 2" w:uiPriority="50"/>
-    <w:lsdException w:name="Grid Table 6 Colorful Accent 2" w:uiPriority="51"/>
-    <w:lsdException w:name="Grid Table 7 Colorful Accent 2" w:uiPriority="52"/>
-    <w:lsdException w:name="Grid Table 1 Light Accent 3" w:uiPriority="46"/>
-    <w:lsdException w:name="Grid Table 2 Accent 3" w:uiPriority="47"/>
-    <w:lsdException w:name="Grid Table 3 Accent 3" w:uiPriority="48"/>
-    <w:lsdException w:name="Grid Table 4 Accent 3" w:uiPriority="49"/>
-    <w:lsdException w:name="Grid Table 5 Dark Accent 3" w:uiPriority="50"/>
-    <w:lsdException w:name="Grid Table 6 Colorful Accent 3" w:uiPriority="51"/>
-    <w:lsdException w:name="Grid Table 7 Colorful Accent 3" w:uiPriority="52"/>
-    <w:lsdException w:name="Grid Table 1 Light Accent 4" w:uiPriority="46"/>
-    <w:lsdException w:name="Grid Table 2 Accent 4" w:uiPriority="47"/>
-    <w:lsdException w:name="Grid Table 3 Accent 4" w:uiPriority="48"/>
-    <w:lsdException w:name="Grid Table 4 Accent 4" w:uiPriority="49"/>
-    <w:lsdException w:name="Grid Table 5 Dark Accent 4" w:uiPriority="50"/>
-    <w:lsdException w:name="Grid Table 6 Colorful Accent 4" w:uiPriority="51"/>
-    <w:lsdException w:name="Grid Table 7 Colorful Accent 4" w:uiPriority="52"/>
-    <w:lsdException w:name="Grid Table 1 Light Accent 5" w:uiPriority="46"/>
-    <w:lsdException w:name="Grid Table 2 Accent 5" w:uiPriority="47"/>
-    <w:lsdException w:name="Grid Table 3 Accent 5" w:uiPriority="48"/>
-    <w:lsdException w:name="Grid Table 4 Accent 5" w:uiPriority="49"/>
-    <w:lsdException w:name="Grid Table 5 Dark Accent 5" w:uiPriority="50"/>
-    <w:lsdException w:name="Grid Table 6 Colorful Accent 5" w:uiPriority="51"/>
-    <w:lsdException w:name="Grid Table 7 Colorful Accent 5" w:uiPriority="52"/>
-    <w:lsdException w:name="Grid Table 1 Light Accent 6" w:uiPriority="46"/>
-    <w:lsdException w:name="Grid Table 2 Accent 6" w:uiPriority="47"/>
-    <w:lsdException w:name="Grid Table 3 Accent 6" w:uiPriority="48"/>
-    <w:lsdException w:name="Grid Table 4 Accent 6" w:uiPriority="49"/>
-    <w:lsdException w:name="Grid Table 5 Dark Accent 6" w:uiPriority="50"/>
-    <w:lsdException w:name="Grid Table 6 Colorful Accent 6" w:uiPriority="51"/>
-    <w:lsdException w:name="Grid Table 7 Colorful Accent 6" w:uiPriority="52"/>
-    <w:lsdException w:name="List Table 1 Light" w:uiPriority="46"/>
-    <w:lsdException w:name="List Table 2" w:uiPriority="47"/>
-    <w:lsdException w:name="List Table 3" w:uiPriority="48"/>
-    <w:lsdException w:name="List Table 4" w:uiPriority="49"/>
-    <w:lsdException w:name="List Table 5 Dark" w:uiPriority="50"/>
-    <w:lsdException w:name="List Table 6 Colorful" w:uiPriority="51"/>
-    <w:lsdException w:name="List Table 7 Colorful" w:uiPriority="52"/>
-    <w:lsdException w:name="List Table 1 Light Accent 1" w:uiPriority="46"/>
-    <w:lsdException w:name="List Table 2 Accent 1" w:uiPriority="47"/>
-    <w:lsdException w:name="List Table 3 Accent 1" w:uiPriority="48"/>
-    <w:lsdException w:name="List Table 4 Accent 1" w:uiPriority="49"/>
-    <w:lsdException w:name="List Table 5 Dark Accent 1" w:uiPriority="50"/>
-    <w:lsdException w:name="List Table 6 Colorful Accent 1" w:uiPriority="51"/>
-    <w:lsdException w:name="List Table 7 Colorful Accent 1" w:uiPriority="52"/>
-    <w:lsdException w:name="List Table 1 Light Accent 2" w:uiPriority="46"/>
-    <w:lsdException w:name="List Table 2 Accent 2" w:uiPriority="47"/>
-    <w:lsdException w:name="List Table 3 Accent 2" w:uiPriority="48"/>
-    <w:lsdException w:name="List Table 4 Accent 2" w:uiPriority="49"/>
-    <w:lsdException w:name="List Table 5 Dark Accent 2" w:uiPriority="50"/>
-    <w:lsdException w:name="List Table 6 Colorful Accent 2" w:uiPriority="51"/>
-    <w:lsdException w:name="List Table 7 Colorful Accent 2" w:uiPriority="52"/>
-    <w:lsdException w:name="List Table 1 Light Accent 3" w:uiPriority="46"/>
-    <w:lsdException w:name="List Table 2 Accent 3" w:uiPriority="47"/>
-    <w:lsdException w:name="List Table 3 Accent 3" w:uiPriority="48"/>
-    <w:lsdException w:name="List Table 4 Accent 3" w:uiPriority="49"/>
-    <w:lsdException w:name="List Table 5 Dark Accent 3" w:uiPriority="50"/>
-    <w:lsdException w:name="List Table 6 Colorful Accent 3" w:uiPriority="51"/>
-    <w:lsdException w:name="List Table 7 Colorful Accent 3" w:uiPriority="52"/>
-    <w:lsdException w:name="List Table 1 Light Accent 4" w:uiPriority="46"/>
-    <w:lsdException w:name="List Table 2 Accent 4" w:uiPriority="47"/>
-    <w:lsdException w:name="List Table 3 Accent 4" w:uiPriority="48"/>
-    <w:lsdException w:name="List Table 4 Accent 4" w:uiPriority="49"/>
-    <w:lsdException w:name="List Table 5 Dark Accent 4" w:uiPriority="50"/>
-    <w:lsdException w:name="List Table 6 Colorful Accent 4" w:uiPriority="51"/>
-    <w:lsdException w:name="List Table 7 Colorful Accent 4" w:uiPriority="52"/>
-    <w:lsdException w:name="List Table 1 Light Accent 5" w:uiPriority="46"/>
-    <w:lsdException w:name="List Table 2 Accent 5" w:uiPriority="47"/>
-    <w:lsdException w:name="List Table 3 Accent 5" w:uiPriority="48"/>
-    <w:lsdException w:name="List Table 4 Accent 5" w:uiPriority="49"/>
-    <w:lsdException w:name="List Table 5 Dark Accent 5" w:uiPriority="50"/>
-    <w:lsdException w:name="List Table 6 Colorful Accent 5" w:uiPriority="51"/>
-    <w:lsdException w:name="List Table 7 Colorful Accent 5" w:uiPriority="52"/>
-    <w:lsdException w:name="List Table 1 Light Accent 6" w:uiPriority="46"/>
-    <w:lsdException w:name="List Table 2 Accent 6" w:uiPriority="47"/>
-    <w:lsdException w:name="List Table 3 Accent 6" w:uiPriority="48"/>
-    <w:lsdException w:name="List Table 4 Accent 6" w:uiPriority="49"/>
-    <w:lsdException w:name="List Table 5 Dark Accent 6" w:uiPriority="50"/>
-    <w:lsdException w:name="List Table 6 Colorful Accent 6" w:uiPriority="51"/>
-    <w:lsdException w:name="List Table 7 Colorful Accent 6" w:uiPriority="52"/>
   </w:latentStyles>
   <w:style w:type="paragraph" w:default="1" w:styleId="Normal">
     <w:name w:val="Normal"/>
     <w:aliases w:val="RTi SW Doc Normal"/>
     <w:qFormat/>
+    <w:rsid w:val="007F435C"/>
     <w:rPr>
       <w:sz w:val="22"/>
     </w:rPr>
@@ -2433,6 +3098,7 @@
     <w:name w:val="heading 1"/>
     <w:aliases w:val="RTi SW Doc"/>
     <w:qFormat/>
+    <w:rsid w:val="007F435C"/>
     <w:pPr>
       <w:keepNext/>
       <w:outlineLvl w:val="0"/>
@@ -2447,6 +3113,7 @@
     <w:name w:val="heading 2"/>
     <w:aliases w:val="RTi SW Doc 2"/>
     <w:qFormat/>
+    <w:rsid w:val="007F435C"/>
     <w:pPr>
       <w:keepNext/>
       <w:outlineLvl w:val="1"/>
@@ -2460,6 +3127,7 @@
     <w:name w:val="heading 3"/>
     <w:aliases w:val="RTi SW Doc 3"/>
     <w:qFormat/>
+    <w:rsid w:val="007F435C"/>
     <w:pPr>
       <w:keepNext/>
       <w:outlineLvl w:val="2"/>
@@ -2474,6 +3142,7 @@
     <w:name w:val="heading 4"/>
     <w:aliases w:val="RTi SW Doc 4"/>
     <w:qFormat/>
+    <w:rsid w:val="007F435C"/>
     <w:pPr>
       <w:keepNext/>
       <w:outlineLvl w:val="3"/>
@@ -2487,6 +3156,7 @@
     <w:name w:val="heading 5"/>
     <w:aliases w:val="RTi SW Doc 5"/>
     <w:qFormat/>
+    <w:rsid w:val="007F435C"/>
     <w:pPr>
       <w:keepNext/>
       <w:outlineLvl w:val="4"/>
@@ -2501,6 +3171,7 @@
     <w:basedOn w:val="Normal"/>
     <w:next w:val="Normal"/>
     <w:qFormat/>
+    <w:rsid w:val="007F435C"/>
     <w:pPr>
       <w:keepNext/>
       <w:outlineLvl w:val="5"/>
@@ -2515,6 +3186,7 @@
     <w:basedOn w:val="Normal"/>
     <w:next w:val="Normal"/>
     <w:qFormat/>
+    <w:rsid w:val="007F435C"/>
     <w:pPr>
       <w:keepNext/>
       <w:outlineLvl w:val="6"/>
@@ -2529,6 +3201,7 @@
     <w:basedOn w:val="Normal"/>
     <w:next w:val="Normal"/>
     <w:qFormat/>
+    <w:rsid w:val="007F435C"/>
     <w:pPr>
       <w:keepNext/>
       <w:outlineLvl w:val="7"/>
@@ -2543,6 +3216,7 @@
     <w:basedOn w:val="Normal"/>
     <w:next w:val="Normal"/>
     <w:qFormat/>
+    <w:rsid w:val="007F435C"/>
     <w:pPr>
       <w:keepNext/>
       <w:outlineLvl w:val="8"/>
@@ -2553,11 +3227,16 @@
   </w:style>
   <w:style w:type="character" w:default="1" w:styleId="DefaultParagraphFont">
     <w:name w:val="Default Paragraph Font"/>
+    <w:uiPriority w:val="1"/>
     <w:semiHidden/>
+    <w:unhideWhenUsed/>
   </w:style>
   <w:style w:type="table" w:default="1" w:styleId="TableNormal">
     <w:name w:val="Normal Table"/>
+    <w:uiPriority w:val="99"/>
     <w:semiHidden/>
+    <w:unhideWhenUsed/>
+    <w:qFormat/>
     <w:tblPr>
       <w:tblInd w:w="0" w:type="dxa"/>
       <w:tblCellMar>
@@ -2570,10 +3249,13 @@
   </w:style>
   <w:style w:type="numbering" w:default="1" w:styleId="NoList">
     <w:name w:val="No List"/>
+    <w:uiPriority w:val="99"/>
     <w:semiHidden/>
+    <w:unhideWhenUsed/>
   </w:style>
   <w:style w:type="paragraph" w:customStyle="1" w:styleId="RTiSWDocChapterSubtitle">
     <w:name w:val="RTi SW Doc Chapter Subtitle"/>
+    <w:rsid w:val="007F435C"/>
     <w:pPr>
       <w:jc w:val="right"/>
     </w:pPr>
@@ -2585,6 +3267,7 @@
   </w:style>
   <w:style w:type="paragraph" w:customStyle="1" w:styleId="RTiSWDocChapterTitle">
     <w:name w:val="RTi SW Doc Chapter Title"/>
+    <w:rsid w:val="007F435C"/>
     <w:pPr>
       <w:jc w:val="right"/>
     </w:pPr>
@@ -2598,6 +3281,7 @@
     <w:name w:val="RTi SW Doc Figure/Table Title"/>
     <w:basedOn w:val="Normal"/>
     <w:next w:val="Normal"/>
+    <w:rsid w:val="007F435C"/>
     <w:pPr>
       <w:jc w:val="center"/>
     </w:pPr>
@@ -2610,6 +3294,7 @@
   <w:style w:type="character" w:customStyle="1" w:styleId="RTiSWDocFileDirReference">
     <w:name w:val="RTi SW Doc File/Dir Reference"/>
     <w:basedOn w:val="DefaultParagraphFont"/>
+    <w:rsid w:val="007F435C"/>
     <w:rPr>
       <w:rFonts w:ascii="Times New Roman" w:hAnsi="Times New Roman"/>
       <w:i/>
@@ -2618,6 +3303,7 @@
   </w:style>
   <w:style w:type="paragraph" w:customStyle="1" w:styleId="RTiSWDocFooter">
     <w:name w:val="RTi SW Doc Footer"/>
+    <w:rsid w:val="007F435C"/>
     <w:pPr>
       <w:pBdr>
         <w:top w:val="single" w:sz="4" w:space="1" w:color="auto"/>
@@ -2635,6 +3321,7 @@
   <w:style w:type="character" w:customStyle="1" w:styleId="RTiSWDocGUIReference">
     <w:name w:val="RTi SW Doc GUI Reference"/>
     <w:basedOn w:val="DefaultParagraphFont"/>
+    <w:rsid w:val="007F435C"/>
     <w:rPr>
       <w:rFonts w:ascii="Arial" w:hAnsi="Arial"/>
       <w:b/>
@@ -2644,6 +3331,7 @@
   </w:style>
   <w:style w:type="paragraph" w:customStyle="1" w:styleId="RTiSWDocHeader">
     <w:name w:val="RTi SW Doc Header"/>
+    <w:rsid w:val="007F435C"/>
     <w:pPr>
       <w:pBdr>
         <w:bottom w:val="single" w:sz="4" w:space="1" w:color="auto"/>
@@ -2678,6 +3366,7 @@
   </w:style>
   <w:style w:type="paragraph" w:customStyle="1" w:styleId="RTiSWDocMainTitle">
     <w:name w:val="RTi SW Doc Main Title"/>
+    <w:rsid w:val="007F435C"/>
     <w:pPr>
       <w:jc w:val="center"/>
     </w:pPr>
@@ -2689,6 +3378,7 @@
   </w:style>
   <w:style w:type="paragraph" w:customStyle="1" w:styleId="RTiSWDocNote">
     <w:name w:val="RTi SW Doc Note"/>
+    <w:rsid w:val="007F435C"/>
     <w:pPr>
       <w:jc w:val="right"/>
     </w:pPr>
@@ -2700,6 +3390,7 @@
   <w:style w:type="character" w:customStyle="1" w:styleId="RTiSWDocSectionReference">
     <w:name w:val="RTi SW Doc Section Reference"/>
     <w:basedOn w:val="DefaultParagraphFont"/>
+    <w:rsid w:val="007F435C"/>
     <w:rPr>
       <w:rFonts w:ascii="Arial" w:hAnsi="Arial"/>
       <w:b/>
@@ -2708,6 +3399,7 @@
   </w:style>
   <w:style w:type="paragraph" w:customStyle="1" w:styleId="RTiSWDocSubtitle">
     <w:name w:val="RTi SW Doc Subtitle"/>
+    <w:rsid w:val="007F435C"/>
     <w:pPr>
       <w:jc w:val="center"/>
     </w:pPr>
@@ -2720,6 +3412,7 @@
     <w:name w:val="RTi SW Doc Table Heading"/>
     <w:basedOn w:val="Normal"/>
     <w:next w:val="Normal"/>
+    <w:rsid w:val="007F435C"/>
     <w:rPr>
       <w:rFonts w:ascii="Arial" w:hAnsi="Arial"/>
       <w:b/>
@@ -2727,6 +3420,7 @@
   </w:style>
   <w:style w:type="paragraph" w:customStyle="1" w:styleId="RTiSWDocToC">
     <w:name w:val="RTi SW Doc ToC"/>
+    <w:rsid w:val="007F435C"/>
     <w:pPr>
       <w:tabs>
         <w:tab w:val="left" w:pos="360"/>
@@ -3592,7 +4286,7 @@
     </a:clrScheme>
     <a:fontScheme name="Office">
       <a:majorFont>
-        <a:latin typeface="Calibri Light" panose="020F0302020204030204"/>
+        <a:latin typeface="Calibri Light"/>
         <a:ea typeface=""/>
         <a:cs typeface=""/>
         <a:font script="Jpan" typeface="ＭＳ ゴシック"/>
@@ -3627,7 +4321,7 @@
         <a:font script="Geor" typeface="Sylfaen"/>
       </a:majorFont>
       <a:minorFont>
-        <a:latin typeface="Calibri" panose="020F0502020204030204"/>
+        <a:latin typeface="Calibri"/>
         <a:ea typeface=""/>
         <a:cs typeface=""/>
         <a:font script="Jpan" typeface="ＭＳ 明朝"/>
@@ -3804,7 +4498,7 @@
   <a:extraClrSchemeLst/>
   <a:extLst>
     <a:ext uri="{05A4C25C-085E-4340-85A3-A5531E510DB2}">
-      <thm15:themeFamily xmlns:thm15="http://schemas.microsoft.com/office/thememl/2012/main" name="Office Theme" id="{62F939B6-93AF-4DB8-9C6B-D6C7DFDC589F}" vid="{4A3C46E8-61CC-4603-A589-7422A47A8E4A}"/>
+      <thm15:themeFamily xmlns="" xmlns:thm15="http://schemas.microsoft.com/office/thememl/2012/main" name="Office Theme" id="{62F939B6-93AF-4DB8-9C6B-D6C7DFDC589F}" vid="{4A3C46E8-61CC-4603-A589-7422A47A8E4A}"/>
     </a:ext>
   </a:extLst>
 </a:theme>

</xml_diff>

<commit_message>
Save documentation for current software features.
git-svn-id: file:///cygdrive/C/owf-svnrepos/TSTool-doc/java_142/trunk@809 b0d9ccf4-524f-41ac-9d14-10e14e6031ba
</commit_message>
<xml_diff>
--- a/doc/UserManual/Word/60_Command_WriteTimeSeriesToDataStore.docx
+++ b/doc/UserManual/Word/60_Command_WriteTimeSeriesToDataStore.docx
@@ -326,9 +326,9 @@
         </w:rPr>
         <w:drawing>
           <wp:inline distT="0" distB="0" distL="0" distR="0">
-            <wp:extent cx="5943600" cy="4429125"/>
+            <wp:extent cx="5943600" cy="4421505"/>
             <wp:effectExtent l="19050" t="0" r="0" b="0"/>
-            <wp:docPr id="3" name="Picture 2" descr="command_WriteTimeSeriesToDataStore.png"/>
+            <wp:docPr id="1" name="Picture 0" descr="command_WriteTimeSeriesToDataStore.png"/>
             <wp:cNvGraphicFramePr>
               <a:graphicFrameLocks xmlns:a="http://schemas.openxmlformats.org/drawingml/2006/main" noChangeAspect="1"/>
             </wp:cNvGraphicFramePr>
@@ -348,7 +348,7 @@
                   <pic:spPr>
                     <a:xfrm>
                       <a:off x="0" y="0"/>
-                      <a:ext cx="5943600" cy="4429125"/>
+                      <a:ext cx="5943600" cy="4421505"/>
                     </a:xfrm>
                     <a:prstGeom prst="rect">
                       <a:avLst/>
@@ -412,6 +412,12 @@
     </w:p>
     <w:p>
       <w:r>
+        <w:br w:type="page"/>
+      </w:r>
+    </w:p>
+    <w:p>
+      <w:r>
+        <w:lastRenderedPageBreak/>
         <w:t>The command syntax is as follows:</w:t>
       </w:r>
     </w:p>
@@ -494,7 +500,6 @@
         <w:pStyle w:val="RTiSWDocFigureTableTitle"/>
       </w:pPr>
       <w:r>
-        <w:lastRenderedPageBreak/>
         <w:t>Command Parameters</w:t>
       </w:r>
     </w:p>
@@ -1270,13 +1275,7 @@
               <w:rPr>
                 <w:rStyle w:val="RTiSWDocLiteralText"/>
               </w:rPr>
-              <w:t>Data</w:t>
-            </w:r>
-            <w:r>
-              <w:rPr>
-                <w:rStyle w:val="RTiSWDocLiteralText"/>
-              </w:rPr>
-              <w:t>Type</w:t>
+              <w:t>DataType</w:t>
             </w:r>
             <w:proofErr w:type="spellEnd"/>
           </w:p>
@@ -1287,13 +1286,7 @@
           </w:tcPr>
           <w:p>
             <w:r>
-              <w:t xml:space="preserve">The data </w:t>
-            </w:r>
-            <w:r>
-              <w:t>type</w:t>
-            </w:r>
-            <w:r>
-              <w:t xml:space="preserve"> to match in the </w:t>
+              <w:t xml:space="preserve">The data type to match in the </w:t>
             </w:r>
             <w:proofErr w:type="spellStart"/>
             <w:r>
@@ -1311,13 +1304,7 @@
           </w:tcPr>
           <w:p>
             <w:r>
-              <w:t xml:space="preserve">Data </w:t>
-            </w:r>
-            <w:r>
-              <w:t>type from</w:t>
-            </w:r>
-            <w:r>
-              <w:t xml:space="preserve"> time series is used.</w:t>
+              <w:t>Data type from time series is used.</w:t>
             </w:r>
           </w:p>
         </w:tc>
@@ -1365,13 +1352,7 @@
           </w:tcPr>
           <w:p>
             <w:r>
-              <w:t xml:space="preserve">The data </w:t>
-            </w:r>
-            <w:r>
-              <w:t>interval</w:t>
-            </w:r>
-            <w:r>
-              <w:t xml:space="preserve"> to match in the </w:t>
+              <w:t xml:space="preserve">The data interval to match in the </w:t>
             </w:r>
             <w:proofErr w:type="spellStart"/>
             <w:r>
@@ -1389,13 +1370,7 @@
           </w:tcPr>
           <w:p>
             <w:r>
-              <w:t xml:space="preserve">Data </w:t>
-            </w:r>
-            <w:r>
-              <w:t>interval</w:t>
-            </w:r>
-            <w:r>
-              <w:t xml:space="preserve"> from time series is used.</w:t>
+              <w:t>Data interval from time series is used.</w:t>
             </w:r>
           </w:p>
         </w:tc>
@@ -1443,13 +1418,7 @@
           </w:tcPr>
           <w:p>
             <w:r>
-              <w:t xml:space="preserve">The </w:t>
-            </w:r>
-            <w:r>
-              <w:t>scenario</w:t>
-            </w:r>
-            <w:r>
-              <w:t xml:space="preserve"> to match in the </w:t>
+              <w:t xml:space="preserve">The scenario to match in the </w:t>
             </w:r>
             <w:proofErr w:type="spellStart"/>
             <w:r>
@@ -1467,10 +1436,7 @@
           </w:tcPr>
           <w:p>
             <w:r>
-              <w:t>Scenario</w:t>
-            </w:r>
-            <w:r>
-              <w:t xml:space="preserve"> from time series is used.</w:t>
+              <w:t>Scenario from time series is used.</w:t>
             </w:r>
           </w:p>
         </w:tc>
@@ -1528,10 +1494,7 @@
             </w:r>
             <w:proofErr w:type="spellEnd"/>
             <w:r>
-              <w:t xml:space="preserve"> t</w:t>
-            </w:r>
-            <w:r>
-              <w:t xml:space="preserve">o indicate a missing value in the time series.  Specify </w:t>
+              <w:t xml:space="preserve"> to indicate a missing value in the time series.  Specify </w:t>
             </w:r>
             <w:r>
               <w:rPr>
@@ -1605,7 +1568,11 @@
           </w:tcPr>
           <w:p>
             <w:r>
-              <w:t>Units to use for time series in the database, currently not used.  Time series data must match the time series as defined in the database.</w:t>
+              <w:t xml:space="preserve">Units to use for time series in the database, </w:t>
+            </w:r>
+            <w:r>
+              <w:lastRenderedPageBreak/>
+              <w:t>currently not used.  Time series data must match the time series as defined in the database.</w:t>
             </w:r>
           </w:p>
         </w:tc>
@@ -1641,6 +1608,7 @@
               <w:rPr>
                 <w:rStyle w:val="RTiSWDocLiteralText"/>
               </w:rPr>
+              <w:lastRenderedPageBreak/>
               <w:t>WriteMode</w:t>
             </w:r>
             <w:proofErr w:type="spellEnd"/>
@@ -1652,11 +1620,7 @@
           </w:tcPr>
           <w:p>
             <w:r>
-              <w:t xml:space="preserve">The method used to write time series data records, recognizing the databases use insert and </w:t>
-            </w:r>
-            <w:r>
-              <w:lastRenderedPageBreak/>
-              <w:t xml:space="preserve">update SQL statements.  Note that any insert/update actions only occur on exact matches of date/time, not on a period.  For example, </w:t>
+              <w:t xml:space="preserve">The method used to write time series data records, recognizing the databases use insert and update SQL statements.  Note that any insert/update actions only occur on exact matches of date/time, not on a period.  For example, </w:t>
             </w:r>
             <w:proofErr w:type="spellStart"/>
             <w:r>
@@ -1844,7 +1808,6 @@
               <w:rPr>
                 <w:rStyle w:val="RTiSWDocLiteralText"/>
               </w:rPr>
-              <w:lastRenderedPageBreak/>
               <w:t>InsertUpdate</w:t>
             </w:r>
             <w:proofErr w:type="spellEnd"/>
@@ -4498,7 +4461,7 @@
   <a:extraClrSchemeLst/>
   <a:extLst>
     <a:ext uri="{05A4C25C-085E-4340-85A3-A5531E510DB2}">
-      <thm15:themeFamily xmlns="" xmlns:thm15="http://schemas.microsoft.com/office/thememl/2012/main" name="Office Theme" id="{62F939B6-93AF-4DB8-9C6B-D6C7DFDC589F}" vid="{4A3C46E8-61CC-4603-A589-7422A47A8E4A}"/>
+      <thm15:themeFamily xmlns:thm15="http://schemas.microsoft.com/office/thememl/2012/main" xmlns="" name="Office Theme" id="{62F939B6-93AF-4DB8-9C6B-D6C7DFDC589F}" vid="{4A3C46E8-61CC-4603-A589-7422A47A8E4A}"/>
     </a:ext>
   </a:extLst>
 </a:theme>

</xml_diff>

<commit_message>
Add location ID to WriteTimeSeriesToDataStore() command.
git-svn-id: file:///cygdrive/C/owf-svnrepos/TSTool-doc/java_142/trunk@810 b0d9ccf4-524f-41ac-9d14-10e14e6031ba
</commit_message>
<xml_diff>
--- a/doc/UserManual/Word/60_Command_WriteTimeSeriesToDataStore.docx
+++ b/doc/UserManual/Word/60_Command_WriteTimeSeriesToDataStore.docx
@@ -326,9 +326,9 @@
         </w:rPr>
         <w:drawing>
           <wp:inline distT="0" distB="0" distL="0" distR="0">
-            <wp:extent cx="5943600" cy="4421505"/>
+            <wp:extent cx="5943600" cy="4679950"/>
             <wp:effectExtent l="19050" t="0" r="0" b="0"/>
-            <wp:docPr id="1" name="Picture 0" descr="command_WriteTimeSeriesToDataStore.png"/>
+            <wp:docPr id="2" name="Picture 1" descr="command_WriteTimeSeriesToDataStore.png"/>
             <wp:cNvGraphicFramePr>
               <a:graphicFrameLocks xmlns:a="http://schemas.openxmlformats.org/drawingml/2006/main" noChangeAspect="1"/>
             </wp:cNvGraphicFramePr>
@@ -348,7 +348,7 @@
                   <pic:spPr>
                     <a:xfrm>
                       <a:off x="0" y="0"/>
-                      <a:ext cx="5943600" cy="4421505"/>
+                      <a:ext cx="5943600" cy="4679950"/>
                     </a:xfrm>
                     <a:prstGeom prst="rect">
                       <a:avLst/>
@@ -1146,14 +1146,9 @@
               <w:t>datastore</w:t>
             </w:r>
             <w:proofErr w:type="spellEnd"/>
-            <w:proofErr w:type="gramStart"/>
             <w:r>
               <w:t>.</w:t>
             </w:r>
-            <w:r>
-              <w:t>.</w:t>
-            </w:r>
-            <w:proofErr w:type="gramEnd"/>
           </w:p>
         </w:tc>
         <w:tc>
@@ -1201,7 +1196,7 @@
               <w:rPr>
                 <w:rStyle w:val="RTiSWDocLiteralText"/>
               </w:rPr>
-              <w:t>DataSource</w:t>
+              <w:t>LocationID</w:t>
             </w:r>
             <w:proofErr w:type="spellEnd"/>
           </w:p>
@@ -1212,7 +1207,7 @@
           </w:tcPr>
           <w:p>
             <w:r>
-              <w:t xml:space="preserve">The data source (provider) to match in the </w:t>
+              <w:t xml:space="preserve">The location identifier to match in the </w:t>
             </w:r>
             <w:proofErr w:type="spellStart"/>
             <w:r>
@@ -1230,13 +1225,7 @@
           </w:tcPr>
           <w:p>
             <w:r>
-              <w:t xml:space="preserve">Data source </w:t>
-            </w:r>
-            <w:r>
-              <w:t>from time series is used</w:t>
-            </w:r>
-            <w:r>
-              <w:t>.</w:t>
+              <w:t>Location identifier from time series is used.</w:t>
             </w:r>
           </w:p>
         </w:tc>
@@ -1275,7 +1264,7 @@
               <w:rPr>
                 <w:rStyle w:val="RTiSWDocLiteralText"/>
               </w:rPr>
-              <w:t>DataType</w:t>
+              <w:t>DataSource</w:t>
             </w:r>
             <w:proofErr w:type="spellEnd"/>
           </w:p>
@@ -1286,7 +1275,7 @@
           </w:tcPr>
           <w:p>
             <w:r>
-              <w:t xml:space="preserve">The data type to match in the </w:t>
+              <w:t xml:space="preserve">The data source (provider) to match in the </w:t>
             </w:r>
             <w:proofErr w:type="spellStart"/>
             <w:r>
@@ -1304,7 +1293,13 @@
           </w:tcPr>
           <w:p>
             <w:r>
-              <w:t>Data type from time series is used.</w:t>
+              <w:t xml:space="preserve">Data source </w:t>
+            </w:r>
+            <w:r>
+              <w:t>from time series is used</w:t>
+            </w:r>
+            <w:r>
+              <w:t>.</w:t>
             </w:r>
           </w:p>
         </w:tc>
@@ -1338,12 +1333,14 @@
                 <w:rStyle w:val="RTiSWDocLiteralText"/>
               </w:rPr>
             </w:pPr>
-            <w:r>
-              <w:rPr>
-                <w:rStyle w:val="RTiSWDocLiteralText"/>
-              </w:rPr>
-              <w:t>Interval</w:t>
-            </w:r>
+            <w:proofErr w:type="spellStart"/>
+            <w:r>
+              <w:rPr>
+                <w:rStyle w:val="RTiSWDocLiteralText"/>
+              </w:rPr>
+              <w:t>DataType</w:t>
+            </w:r>
+            <w:proofErr w:type="spellEnd"/>
           </w:p>
         </w:tc>
         <w:tc>
@@ -1352,7 +1349,7 @@
           </w:tcPr>
           <w:p>
             <w:r>
-              <w:t xml:space="preserve">The data interval to match in the </w:t>
+              <w:t xml:space="preserve">The data type to match in the </w:t>
             </w:r>
             <w:proofErr w:type="spellStart"/>
             <w:r>
@@ -1370,7 +1367,7 @@
           </w:tcPr>
           <w:p>
             <w:r>
-              <w:t>Data interval from time series is used.</w:t>
+              <w:t>Data type from time series is used.</w:t>
             </w:r>
           </w:p>
         </w:tc>
@@ -1408,7 +1405,7 @@
               <w:rPr>
                 <w:rStyle w:val="RTiSWDocLiteralText"/>
               </w:rPr>
-              <w:t>Scenario</w:t>
+              <w:t>Interval</w:t>
             </w:r>
           </w:p>
         </w:tc>
@@ -1418,7 +1415,7 @@
           </w:tcPr>
           <w:p>
             <w:r>
-              <w:t xml:space="preserve">The scenario to match in the </w:t>
+              <w:t xml:space="preserve">The data interval to match in the </w:t>
             </w:r>
             <w:proofErr w:type="spellStart"/>
             <w:r>
@@ -1436,7 +1433,7 @@
           </w:tcPr>
           <w:p>
             <w:r>
-              <w:t>Scenario from time series is used.</w:t>
+              <w:t>Data interval from time series is used.</w:t>
             </w:r>
           </w:p>
         </w:tc>
@@ -1470,14 +1467,12 @@
                 <w:rStyle w:val="RTiSWDocLiteralText"/>
               </w:rPr>
             </w:pPr>
-            <w:proofErr w:type="spellStart"/>
-            <w:r>
-              <w:rPr>
-                <w:rStyle w:val="RTiSWDocLiteralText"/>
-              </w:rPr>
-              <w:t>MissingValue</w:t>
-            </w:r>
-            <w:proofErr w:type="spellEnd"/>
+            <w:r>
+              <w:rPr>
+                <w:rStyle w:val="RTiSWDocLiteralText"/>
+              </w:rPr>
+              <w:t>Scenario</w:t>
+            </w:r>
           </w:p>
         </w:tc>
         <w:tc>
@@ -1486,7 +1481,7 @@
           </w:tcPr>
           <w:p>
             <w:r>
-              <w:t xml:space="preserve">The value to write to the </w:t>
+              <w:t xml:space="preserve">The scenario to match in the </w:t>
             </w:r>
             <w:proofErr w:type="spellStart"/>
             <w:r>
@@ -1494,16 +1489,7 @@
             </w:r>
             <w:proofErr w:type="spellEnd"/>
             <w:r>
-              <w:t xml:space="preserve"> to indicate a missing value in the time series.  Specify </w:t>
-            </w:r>
-            <w:r>
-              <w:rPr>
-                <w:rStyle w:val="RTiSWDocLiteralText"/>
-              </w:rPr>
-              <w:t>null</w:t>
-            </w:r>
-            <w:r>
-              <w:t xml:space="preserve"> to write null to the database.</w:t>
+              <w:t>.</w:t>
             </w:r>
           </w:p>
         </w:tc>
@@ -1513,27 +1499,7 @@
           </w:tcPr>
           <w:p>
             <w:r>
-              <w:t xml:space="preserve">Missing value used for the time series will be used (e.g., </w:t>
-            </w:r>
-            <w:proofErr w:type="spellStart"/>
-            <w:r>
-              <w:rPr>
-                <w:rStyle w:val="RTiSWDocLiteralText"/>
-              </w:rPr>
-              <w:t>NaN</w:t>
-            </w:r>
-            <w:proofErr w:type="spellEnd"/>
-            <w:r>
-              <w:t xml:space="preserve">, </w:t>
-            </w:r>
-            <w:r>
-              <w:rPr>
-                <w:rStyle w:val="RTiSWDocLiteralText"/>
-              </w:rPr>
-              <w:t>-999</w:t>
-            </w:r>
-            <w:r>
-              <w:t>).</w:t>
+              <w:t>Scenario from time series is used.</w:t>
             </w:r>
           </w:p>
         </w:tc>
@@ -1557,7 +1523,22 @@
               <w:rPr>
                 <w:rStyle w:val="RTiSWDocLiteralText"/>
               </w:rPr>
-              <w:t>DataStoreUnits</w:t>
+              <w:t>DataStore</w:t>
+            </w:r>
+            <w:proofErr w:type="spellEnd"/>
+          </w:p>
+          <w:p>
+            <w:pPr>
+              <w:rPr>
+                <w:rStyle w:val="RTiSWDocLiteralText"/>
+              </w:rPr>
+            </w:pPr>
+            <w:proofErr w:type="spellStart"/>
+            <w:r>
+              <w:rPr>
+                <w:rStyle w:val="RTiSWDocLiteralText"/>
+              </w:rPr>
+              <w:t>MissingValue</w:t>
             </w:r>
             <w:proofErr w:type="spellEnd"/>
           </w:p>
@@ -1568,11 +1549,28 @@
           </w:tcPr>
           <w:p>
             <w:r>
-              <w:t xml:space="preserve">Units to use for time series in the database, </w:t>
+              <w:t xml:space="preserve">The value to write to the </w:t>
+            </w:r>
+            <w:proofErr w:type="spellStart"/>
+            <w:r>
+              <w:t>datastore</w:t>
+            </w:r>
+            <w:proofErr w:type="spellEnd"/>
+            <w:r>
+              <w:t xml:space="preserve"> to indicate a missing value in the time series.  Specify </w:t>
+            </w:r>
+            <w:r>
+              <w:rPr>
+                <w:rStyle w:val="RTiSWDocLiteralText"/>
+              </w:rPr>
+              <w:t>null</w:t>
+            </w:r>
+            <w:r>
+              <w:t xml:space="preserve"> to </w:t>
             </w:r>
             <w:r>
               <w:lastRenderedPageBreak/>
-              <w:t>currently not used.  Time series data must match the time series as defined in the database.</w:t>
+              <w:t>write null to the database.</w:t>
             </w:r>
           </w:p>
         </w:tc>
@@ -1581,11 +1579,34 @@
             <w:tcW w:w="2345" w:type="dxa"/>
           </w:tcPr>
           <w:p>
-            <w:pPr>
-              <w:rPr>
-                <w:rStyle w:val="RTiSWDocLiteralText"/>
-              </w:rPr>
-            </w:pPr>
+            <w:r>
+              <w:lastRenderedPageBreak/>
+              <w:t xml:space="preserve">Missing value used for the time series will be </w:t>
+            </w:r>
+            <w:r>
+              <w:lastRenderedPageBreak/>
+              <w:t xml:space="preserve">used (e.g., </w:t>
+            </w:r>
+            <w:proofErr w:type="spellStart"/>
+            <w:r>
+              <w:rPr>
+                <w:rStyle w:val="RTiSWDocLiteralText"/>
+              </w:rPr>
+              <w:t>NaN</w:t>
+            </w:r>
+            <w:proofErr w:type="spellEnd"/>
+            <w:r>
+              <w:t xml:space="preserve">, </w:t>
+            </w:r>
+            <w:r>
+              <w:rPr>
+                <w:rStyle w:val="RTiSWDocLiteralText"/>
+              </w:rPr>
+              <w:t>-999</w:t>
+            </w:r>
+            <w:r>
+              <w:t>).</w:t>
+            </w:r>
           </w:p>
         </w:tc>
       </w:tr>
@@ -1609,6 +1630,53 @@
                 <w:rStyle w:val="RTiSWDocLiteralText"/>
               </w:rPr>
               <w:lastRenderedPageBreak/>
+              <w:t>DataStoreUnits</w:t>
+            </w:r>
+            <w:proofErr w:type="spellEnd"/>
+          </w:p>
+        </w:tc>
+        <w:tc>
+          <w:tcPr>
+            <w:tcW w:w="4638" w:type="dxa"/>
+          </w:tcPr>
+          <w:p>
+            <w:r>
+              <w:t>Units to use for time series in the database, currently not used.  Time series data must match the time series as defined in the database.</w:t>
+            </w:r>
+          </w:p>
+        </w:tc>
+        <w:tc>
+          <w:tcPr>
+            <w:tcW w:w="2345" w:type="dxa"/>
+          </w:tcPr>
+          <w:p>
+            <w:pPr>
+              <w:rPr>
+                <w:rStyle w:val="RTiSWDocLiteralText"/>
+              </w:rPr>
+            </w:pPr>
+          </w:p>
+        </w:tc>
+      </w:tr>
+      <w:tr>
+        <w:trPr>
+          <w:jc w:val="center"/>
+        </w:trPr>
+        <w:tc>
+          <w:tcPr>
+            <w:tcW w:w="2593" w:type="dxa"/>
+          </w:tcPr>
+          <w:p>
+            <w:pPr>
+              <w:rPr>
+                <w:rStyle w:val="RTiSWDocLiteralText"/>
+              </w:rPr>
+            </w:pPr>
+            <w:proofErr w:type="spellStart"/>
+            <w:r>
+              <w:rPr>
+                <w:rStyle w:val="RTiSWDocLiteralText"/>
+              </w:rPr>
               <w:t>WriteMode</w:t>
             </w:r>
             <w:proofErr w:type="spellEnd"/>
@@ -1949,7 +2017,7 @@
       <w:rPr>
         <w:noProof/>
       </w:rPr>
-      <w:t>2</w:t>
+      <w:t>4</w:t>
     </w:r>
     <w:r>
       <w:fldChar w:fldCharType="end"/>
@@ -4461,7 +4529,7 @@
   <a:extraClrSchemeLst/>
   <a:extLst>
     <a:ext uri="{05A4C25C-085E-4340-85A3-A5531E510DB2}">
-      <thm15:themeFamily xmlns:thm15="http://schemas.microsoft.com/office/thememl/2012/main" xmlns="" name="Office Theme" id="{62F939B6-93AF-4DB8-9C6B-D6C7DFDC589F}" vid="{4A3C46E8-61CC-4603-A589-7422A47A8E4A}"/>
+      <thm15:themeFamily xmlns="" xmlns:thm15="http://schemas.microsoft.com/office/thememl/2012/main" name="Office Theme" id="{62F939B6-93AF-4DB8-9C6B-D6C7DFDC589F}" vid="{4A3C46E8-61CC-4603-A589-7422A47A8E4A}"/>
     </a:ext>
   </a:extLst>
 </a:theme>

</xml_diff>